<commit_message>
add(arch-regfile): complete regfile and get test passed
</commit_message>
<xml_diff>
--- a/lab2/lab2.docx
+++ b/lab2/lab2.docx
@@ -1,6 +1,6 @@
 
 <file path=word/document.xml><?xml version="1.0" encoding="utf-8"?>
-<w:document xmlns:wpc="http://schemas.microsoft.com/office/word/2010/wordprocessingCanvas" xmlns:mc="http://schemas.openxmlformats.org/markup-compatibility/2006" xmlns:o="urn:schemas-microsoft-com:office:office" xmlns:r="http://schemas.openxmlformats.org/officeDocument/2006/relationships" xmlns:m="http://schemas.openxmlformats.org/officeDocument/2006/math" xmlns:v="urn:schemas-microsoft-com:vml" xmlns:wp14="http://schemas.microsoft.com/office/word/2010/wordprocessingDrawing" xmlns:wp="http://schemas.openxmlformats.org/drawingml/2006/wordprocessingDrawing" xmlns:w10="urn:schemas-microsoft-com:office:word" xmlns:w="http://schemas.openxmlformats.org/wordprocessingml/2006/main" xmlns:w14="http://schemas.microsoft.com/office/word/2010/wordml" xmlns:wpg="http://schemas.microsoft.com/office/word/2010/wordprocessingGroup" xmlns:wpi="http://schemas.microsoft.com/office/word/2010/wordprocessingInk" xmlns:wne="http://schemas.microsoft.com/office/word/2006/wordml" xmlns:wps="http://schemas.microsoft.com/office/word/2010/wordprocessingShape" mc:Ignorable="w14 wp14">
+<w:document xmlns:wpc="http://schemas.microsoft.com/office/word/2010/wordprocessingCanvas" xmlns:cx="http://schemas.microsoft.com/office/drawing/2014/chartex" xmlns:mc="http://schemas.openxmlformats.org/markup-compatibility/2006" xmlns:o="urn:schemas-microsoft-com:office:office" xmlns:r="http://schemas.openxmlformats.org/officeDocument/2006/relationships" xmlns:m="http://schemas.openxmlformats.org/officeDocument/2006/math" xmlns:v="urn:schemas-microsoft-com:vml" xmlns:wp14="http://schemas.microsoft.com/office/word/2010/wordprocessingDrawing" xmlns:wp="http://schemas.openxmlformats.org/drawingml/2006/wordprocessingDrawing" xmlns:w10="urn:schemas-microsoft-com:office:word" xmlns:w="http://schemas.openxmlformats.org/wordprocessingml/2006/main" xmlns:w14="http://schemas.microsoft.com/office/word/2010/wordml" xmlns:w15="http://schemas.microsoft.com/office/word/2012/wordml" xmlns:w16se="http://schemas.microsoft.com/office/word/2015/wordml/symex" xmlns:wpg="http://schemas.microsoft.com/office/word/2010/wordprocessingGroup" xmlns:wpi="http://schemas.microsoft.com/office/word/2010/wordprocessingInk" xmlns:wne="http://schemas.microsoft.com/office/word/2006/wordml" xmlns:wps="http://schemas.microsoft.com/office/word/2010/wordprocessingShape" mc:Ignorable="w14 w15 w16se wp14">
   <w:body>
     <w:p>
       <w:pPr>
@@ -57,7 +57,6 @@
         </w:rPr>
         <w:t>熟悉</w:t>
       </w:r>
-      <w:proofErr w:type="spellStart"/>
       <w:r>
         <w:rPr>
           <w:rFonts w:hint="eastAsia"/>
@@ -65,7 +64,6 @@
         </w:rPr>
         <w:t>Logisim</w:t>
       </w:r>
-      <w:proofErr w:type="spellEnd"/>
       <w:r>
         <w:rPr>
           <w:rFonts w:hint="eastAsia"/>
@@ -206,14 +204,12 @@
       <w:pPr>
         <w:ind w:firstLineChars="200" w:firstLine="420"/>
       </w:pPr>
-      <w:proofErr w:type="spellStart"/>
       <w:r>
         <w:rPr>
           <w:rFonts w:hint="eastAsia"/>
         </w:rPr>
         <w:t>Logisim</w:t>
       </w:r>
-      <w:proofErr w:type="spellEnd"/>
       <w:r>
         <w:rPr>
           <w:rFonts w:hint="eastAsia"/>
@@ -256,14 +252,12 @@
         </w:rPr>
         <w:t>环境的平台，方便学生来学习设计和模仿数字逻辑电路。</w:t>
       </w:r>
-      <w:proofErr w:type="spellStart"/>
       <w:r>
         <w:rPr>
           <w:rFonts w:hint="eastAsia"/>
         </w:rPr>
         <w:t>Logisim</w:t>
       </w:r>
-      <w:proofErr w:type="spellEnd"/>
       <w:r>
         <w:rPr>
           <w:rFonts w:hint="eastAsia"/>
@@ -282,33 +276,17 @@
         </w:rPr>
         <w:t>。当然</w:t>
       </w:r>
-      <w:proofErr w:type="spellStart"/>
       <w:r>
         <w:rPr>
           <w:rFonts w:hint="eastAsia"/>
         </w:rPr>
         <w:t>Logisim</w:t>
       </w:r>
-      <w:proofErr w:type="spellEnd"/>
-      <w:r>
-        <w:rPr>
-          <w:rFonts w:hint="eastAsia"/>
-        </w:rPr>
-        <w:t>中还有其他多种组合分析模型来对你进行帮助，如转换电路，表达式，布尔型和真值表等等。同时还可以重新利用小规模的电路</w:t>
-      </w:r>
-      <w:proofErr w:type="gramStart"/>
-      <w:r>
-        <w:rPr>
-          <w:rFonts w:hint="eastAsia"/>
-        </w:rPr>
-        <w:t>来作</w:t>
-      </w:r>
-      <w:proofErr w:type="gramEnd"/>
-      <w:r>
-        <w:rPr>
-          <w:rFonts w:hint="eastAsia"/>
-        </w:rPr>
-        <w:t>为大型电路的一部分。</w:t>
+      <w:r>
+        <w:rPr>
+          <w:rFonts w:hint="eastAsia"/>
+        </w:rPr>
+        <w:t>中还有其他多种组合分析模型来对你进行帮助，如转换电路，表达式，布尔型和真值表等等。同时还可以重新利用小规模的电路来作为大型电路的一部分。</w:t>
       </w:r>
     </w:p>
     <w:p>
@@ -317,7 +295,7 @@
       </w:pPr>
     </w:p>
     <w:p>
-      <w:hyperlink r:id="rId9" w:history="1">
+      <w:hyperlink r:id="rId8" w:history="1">
         <w:r>
           <w:rPr>
             <w:rStyle w:val="a5"/>
@@ -357,14 +335,12 @@
         </w:rPr>
         <w:t>利用</w:t>
       </w:r>
-      <w:proofErr w:type="spellStart"/>
       <w:r>
         <w:rPr>
           <w:rFonts w:hint="eastAsia"/>
         </w:rPr>
         <w:t>logisim</w:t>
       </w:r>
-      <w:proofErr w:type="spellEnd"/>
       <w:r>
         <w:rPr>
           <w:rFonts w:hint="eastAsia"/>
@@ -422,19 +398,11 @@
         </w:rPr>
         <w:t>，其具体功能如下，具体封装文件为</w:t>
       </w:r>
-      <w:proofErr w:type="spellStart"/>
-      <w:r>
-        <w:rPr>
-          <w:rFonts w:hint="eastAsia"/>
-        </w:rPr>
-        <w:t>regfile.circ</w:t>
-      </w:r>
-      <w:proofErr w:type="spellEnd"/>
-      <w:r>
-        <w:rPr>
-          <w:rFonts w:hint="eastAsia"/>
-        </w:rPr>
-        <w:t>.</w:t>
+      <w:r>
+        <w:rPr>
+          <w:rFonts w:hint="eastAsia"/>
+        </w:rPr>
+        <w:t>regfile.circ.</w:t>
       </w:r>
     </w:p>
     <w:p>
@@ -542,11 +510,9 @@
               <w:ind w:firstLineChars="0" w:firstLine="0"/>
               <w:jc w:val="center"/>
             </w:pPr>
-            <w:proofErr w:type="gramStart"/>
             <w:r>
               <w:t>位宽</w:t>
             </w:r>
-            <w:proofErr w:type="gramEnd"/>
           </w:p>
         </w:tc>
         <w:tc>
@@ -942,16 +908,8 @@
               <w:rPr>
                 <w:rFonts w:hint="eastAsia"/>
               </w:rPr>
-              <w:t>上</w:t>
-            </w:r>
-            <w:proofErr w:type="gramStart"/>
-            <w:r>
-              <w:rPr>
-                <w:rFonts w:hint="eastAsia"/>
-              </w:rPr>
-              <w:t>跳沿将</w:t>
-            </w:r>
-            <w:proofErr w:type="gramEnd"/>
+              <w:t>上跳沿将</w:t>
+            </w:r>
             <w:r>
               <w:rPr>
                 <w:rFonts w:hint="eastAsia"/>
@@ -1050,13 +1008,8 @@
               <w:ind w:firstLineChars="0" w:firstLine="0"/>
             </w:pPr>
             <w:r>
-              <w:t>时钟信号，上</w:t>
-            </w:r>
-            <w:proofErr w:type="gramStart"/>
-            <w:r>
-              <w:t>跳沿有效</w:t>
-            </w:r>
-            <w:proofErr w:type="gramEnd"/>
+              <w:t>时钟信号，上跳沿有效</w:t>
+            </w:r>
           </w:p>
         </w:tc>
       </w:tr>
@@ -1527,7 +1480,6 @@
               </w:rPr>
               <w:t>$</w:t>
             </w:r>
-            <w:proofErr w:type="spellStart"/>
             <w:r>
               <w:t>r</w:t>
             </w:r>
@@ -1537,7 +1489,6 @@
               </w:rPr>
               <w:t>a</w:t>
             </w:r>
-            <w:proofErr w:type="spellEnd"/>
           </w:p>
         </w:tc>
         <w:tc>
@@ -1614,8 +1565,6 @@
           <w:color w:val="FF0000"/>
         </w:rPr>
       </w:pPr>
-      <w:bookmarkStart w:id="0" w:name="_GoBack"/>
-      <w:bookmarkEnd w:id="0"/>
       <w:r>
         <w:rPr>
           <w:rFonts w:hint="eastAsia"/>
@@ -1676,7 +1625,7 @@
                     <pic:cNvPicPr/>
                   </pic:nvPicPr>
                   <pic:blipFill>
-                    <a:blip r:embed="rId10"/>
+                    <a:blip r:embed="rId9"/>
                     <a:stretch>
                       <a:fillRect/>
                     </a:stretch>
@@ -1748,14 +1697,12 @@
       <w:r>
         <w:t>实验</w:t>
       </w:r>
-      <w:proofErr w:type="gramStart"/>
       <w:r>
         <w:rPr>
           <w:rFonts w:hint="eastAsia"/>
         </w:rPr>
         <w:t>一</w:t>
       </w:r>
-      <w:proofErr w:type="gramEnd"/>
       <w:r>
         <w:t>封装好的运算器，以及</w:t>
       </w:r>
@@ -1777,11 +1724,9 @@
       <w:r>
         <w:t>，计数器等</w:t>
       </w:r>
-      <w:proofErr w:type="spellStart"/>
       <w:r>
         <w:t>logisim</w:t>
       </w:r>
-      <w:proofErr w:type="spellEnd"/>
       <w:r>
         <w:t>模块构建一个自动运算电路，该电路由时钟驱动，可自动完成</w:t>
       </w:r>
@@ -1819,7 +1764,7 @@
         <w:t>0-</w:t>
       </w:r>
       <w:r>
-        <w:t>15</w:t>
+        <w:t>31</w:t>
       </w:r>
       <w:r>
         <w:t>号单元的累加，并将累加的中间结果回存到</w:t>
@@ -1837,11 +1782,19 @@
         <w:rPr>
           <w:rFonts w:hint="eastAsia"/>
         </w:rPr>
-        <w:t>16-</w:t>
-      </w:r>
-      <w:r>
-        <w:t>31</w:t>
-      </w:r>
+        <w:t>32</w:t>
+      </w:r>
+      <w:r>
+        <w:rPr>
+          <w:rFonts w:hint="eastAsia"/>
+        </w:rPr>
+        <w:t>-</w:t>
+      </w:r>
+      <w:r>
+        <w:t>63</w:t>
+      </w:r>
+      <w:bookmarkStart w:id="0" w:name="_GoBack"/>
+      <w:bookmarkEnd w:id="0"/>
       <w:r>
         <w:t>号单元。</w:t>
       </w:r>
@@ -1979,7 +1932,6 @@
         </w:rPr>
         <w:t>熟悉</w:t>
       </w:r>
-      <w:proofErr w:type="spellStart"/>
       <w:r>
         <w:rPr>
           <w:rFonts w:hint="eastAsia"/>
@@ -1987,7 +1939,6 @@
         </w:rPr>
         <w:t>logisim</w:t>
       </w:r>
-      <w:proofErr w:type="spellEnd"/>
       <w:r>
         <w:rPr>
           <w:rFonts w:hint="eastAsia"/>
@@ -2066,7 +2017,6 @@
         </w:rPr>
         <w:t>后的</w:t>
       </w:r>
-      <w:proofErr w:type="spellStart"/>
       <w:r>
         <w:rPr>
           <w:rFonts w:hint="eastAsia"/>
@@ -2075,7 +2025,6 @@
         </w:rPr>
         <w:t>alu.circ</w:t>
       </w:r>
-      <w:proofErr w:type="spellEnd"/>
       <w:r>
         <w:rPr>
           <w:rFonts w:hint="eastAsia"/>
@@ -2186,16 +2135,8 @@
         <w:rPr>
           <w:rFonts w:hint="eastAsia"/>
         </w:rPr>
-        <w:t>CS1201_U201214795_姓名_regfile-1.</w:t>
-      </w:r>
-      <w:proofErr w:type="gramStart"/>
-      <w:r>
-        <w:rPr>
-          <w:rFonts w:hint="eastAsia"/>
-        </w:rPr>
-        <w:t>circ</w:t>
-      </w:r>
-      <w:proofErr w:type="gramEnd"/>
+        <w:t>CS1201_U201214795_姓名_regfile-1.circ</w:t>
+      </w:r>
     </w:p>
     <w:p>
       <w:pPr>
@@ -2210,16 +2151,8 @@
         <w:rPr>
           <w:rFonts w:hint="eastAsia"/>
         </w:rPr>
-        <w:t>CS1201_U201214795_姓名_regfile-2.</w:t>
-      </w:r>
-      <w:proofErr w:type="gramStart"/>
-      <w:r>
-        <w:rPr>
-          <w:rFonts w:hint="eastAsia"/>
-        </w:rPr>
-        <w:t>circ</w:t>
-      </w:r>
-      <w:proofErr w:type="gramEnd"/>
+        <w:t>CS1201_U201214795_姓名_regfile-2.circ</w:t>
+      </w:r>
     </w:p>
     <w:p>
       <w:pPr>
@@ -2234,16 +2167,8 @@
         <w:rPr>
           <w:rFonts w:hint="eastAsia"/>
         </w:rPr>
-        <w:t>CS1201_U201214795_姓名_regfile-3.</w:t>
-      </w:r>
-      <w:proofErr w:type="gramStart"/>
-      <w:r>
-        <w:rPr>
-          <w:rFonts w:hint="eastAsia"/>
-        </w:rPr>
-        <w:t>circ</w:t>
-      </w:r>
-      <w:proofErr w:type="gramEnd"/>
+        <w:t>CS1201_U201214795_姓名_regfile-3.circ</w:t>
+      </w:r>
     </w:p>
     <w:p>
       <w:pPr>
@@ -2262,23 +2187,7 @@
           <w:rFonts w:hint="eastAsia"/>
           <w:color w:val="FF0000"/>
         </w:rPr>
-        <w:t>每人两次机会，</w:t>
-      </w:r>
-      <w:proofErr w:type="gramStart"/>
-      <w:r>
-        <w:rPr>
-          <w:rFonts w:hint="eastAsia"/>
-          <w:color w:val="FF0000"/>
-        </w:rPr>
-        <w:t>取最高</w:t>
-      </w:r>
-      <w:proofErr w:type="gramEnd"/>
-      <w:r>
-        <w:rPr>
-          <w:rFonts w:hint="eastAsia"/>
-          <w:color w:val="FF0000"/>
-        </w:rPr>
-        <w:t xml:space="preserve">成绩为最终成绩，请珍惜测试机会，自行测试完备后再提交！成绩确定后如电路还有问题，还可提交老师进行测试，但不记录成绩！ </w:t>
+        <w:t xml:space="preserve">每人两次机会，取最高成绩为最终成绩，请珍惜测试机会，自行测试完备后再提交！成绩确定后如电路还有问题，还可提交老师进行测试，但不记录成绩！ </w:t>
       </w:r>
     </w:p>
     <w:p>
@@ -2460,7 +2369,7 @@
 </file>
 
 <file path=word/endnotes.xml><?xml version="1.0" encoding="utf-8"?>
-<w:endnotes xmlns:wpc="http://schemas.microsoft.com/office/word/2010/wordprocessingCanvas" xmlns:mc="http://schemas.openxmlformats.org/markup-compatibility/2006" xmlns:o="urn:schemas-microsoft-com:office:office" xmlns:r="http://schemas.openxmlformats.org/officeDocument/2006/relationships" xmlns:m="http://schemas.openxmlformats.org/officeDocument/2006/math" xmlns:v="urn:schemas-microsoft-com:vml" xmlns:wp14="http://schemas.microsoft.com/office/word/2010/wordprocessingDrawing" xmlns:wp="http://schemas.openxmlformats.org/drawingml/2006/wordprocessingDrawing" xmlns:w10="urn:schemas-microsoft-com:office:word" xmlns:w="http://schemas.openxmlformats.org/wordprocessingml/2006/main" xmlns:w14="http://schemas.microsoft.com/office/word/2010/wordml" xmlns:wpg="http://schemas.microsoft.com/office/word/2010/wordprocessingGroup" xmlns:wpi="http://schemas.microsoft.com/office/word/2010/wordprocessingInk" xmlns:wne="http://schemas.microsoft.com/office/word/2006/wordml" xmlns:wps="http://schemas.microsoft.com/office/word/2010/wordprocessingShape" mc:Ignorable="w14 wp14">
+<w:endnotes xmlns:wpc="http://schemas.microsoft.com/office/word/2010/wordprocessingCanvas" xmlns:cx="http://schemas.microsoft.com/office/drawing/2014/chartex" xmlns:mc="http://schemas.openxmlformats.org/markup-compatibility/2006" xmlns:o="urn:schemas-microsoft-com:office:office" xmlns:r="http://schemas.openxmlformats.org/officeDocument/2006/relationships" xmlns:m="http://schemas.openxmlformats.org/officeDocument/2006/math" xmlns:v="urn:schemas-microsoft-com:vml" xmlns:wp14="http://schemas.microsoft.com/office/word/2010/wordprocessingDrawing" xmlns:wp="http://schemas.openxmlformats.org/drawingml/2006/wordprocessingDrawing" xmlns:w10="urn:schemas-microsoft-com:office:word" xmlns:w="http://schemas.openxmlformats.org/wordprocessingml/2006/main" xmlns:w14="http://schemas.microsoft.com/office/word/2010/wordml" xmlns:w15="http://schemas.microsoft.com/office/word/2012/wordml" xmlns:w16se="http://schemas.microsoft.com/office/word/2015/wordml/symex" xmlns:wpg="http://schemas.microsoft.com/office/word/2010/wordprocessingGroup" xmlns:wpi="http://schemas.microsoft.com/office/word/2010/wordprocessingInk" xmlns:wne="http://schemas.microsoft.com/office/word/2006/wordml" xmlns:wps="http://schemas.microsoft.com/office/word/2010/wordprocessingShape" mc:Ignorable="w14 w15 w16se wp14">
   <w:endnote w:type="separator" w:id="-1">
     <w:p>
       <w:r>
@@ -2479,7 +2388,7 @@
 </file>
 
 <file path=word/footnotes.xml><?xml version="1.0" encoding="utf-8"?>
-<w:footnotes xmlns:wpc="http://schemas.microsoft.com/office/word/2010/wordprocessingCanvas" xmlns:mc="http://schemas.openxmlformats.org/markup-compatibility/2006" xmlns:o="urn:schemas-microsoft-com:office:office" xmlns:r="http://schemas.openxmlformats.org/officeDocument/2006/relationships" xmlns:m="http://schemas.openxmlformats.org/officeDocument/2006/math" xmlns:v="urn:schemas-microsoft-com:vml" xmlns:wp14="http://schemas.microsoft.com/office/word/2010/wordprocessingDrawing" xmlns:wp="http://schemas.openxmlformats.org/drawingml/2006/wordprocessingDrawing" xmlns:w10="urn:schemas-microsoft-com:office:word" xmlns:w="http://schemas.openxmlformats.org/wordprocessingml/2006/main" xmlns:w14="http://schemas.microsoft.com/office/word/2010/wordml" xmlns:wpg="http://schemas.microsoft.com/office/word/2010/wordprocessingGroup" xmlns:wpi="http://schemas.microsoft.com/office/word/2010/wordprocessingInk" xmlns:wne="http://schemas.microsoft.com/office/word/2006/wordml" xmlns:wps="http://schemas.microsoft.com/office/word/2010/wordprocessingShape" mc:Ignorable="w14 wp14">
+<w:footnotes xmlns:wpc="http://schemas.microsoft.com/office/word/2010/wordprocessingCanvas" xmlns:cx="http://schemas.microsoft.com/office/drawing/2014/chartex" xmlns:mc="http://schemas.openxmlformats.org/markup-compatibility/2006" xmlns:o="urn:schemas-microsoft-com:office:office" xmlns:r="http://schemas.openxmlformats.org/officeDocument/2006/relationships" xmlns:m="http://schemas.openxmlformats.org/officeDocument/2006/math" xmlns:v="urn:schemas-microsoft-com:vml" xmlns:wp14="http://schemas.microsoft.com/office/word/2010/wordprocessingDrawing" xmlns:wp="http://schemas.openxmlformats.org/drawingml/2006/wordprocessingDrawing" xmlns:w10="urn:schemas-microsoft-com:office:word" xmlns:w="http://schemas.openxmlformats.org/wordprocessingml/2006/main" xmlns:w14="http://schemas.microsoft.com/office/word/2010/wordml" xmlns:w15="http://schemas.microsoft.com/office/word/2012/wordml" xmlns:w16se="http://schemas.microsoft.com/office/word/2015/wordml/symex" xmlns:wpg="http://schemas.microsoft.com/office/word/2010/wordprocessingGroup" xmlns:wpi="http://schemas.microsoft.com/office/word/2010/wordprocessingInk" xmlns:wne="http://schemas.microsoft.com/office/word/2006/wordml" xmlns:wps="http://schemas.microsoft.com/office/word/2010/wordprocessingShape" mc:Ignorable="w14 w15 w16se wp14">
   <w:footnote w:type="separator" w:id="-1">
     <w:p>
       <w:r>
@@ -2498,8 +2407,8 @@
 </file>
 
 <file path=word/numbering.xml><?xml version="1.0" encoding="utf-8"?>
-<w:numbering xmlns:wpc="http://schemas.microsoft.com/office/word/2010/wordprocessingCanvas" xmlns:mc="http://schemas.openxmlformats.org/markup-compatibility/2006" xmlns:o="urn:schemas-microsoft-com:office:office" xmlns:r="http://schemas.openxmlformats.org/officeDocument/2006/relationships" xmlns:m="http://schemas.openxmlformats.org/officeDocument/2006/math" xmlns:v="urn:schemas-microsoft-com:vml" xmlns:wp14="http://schemas.microsoft.com/office/word/2010/wordprocessingDrawing" xmlns:wp="http://schemas.openxmlformats.org/drawingml/2006/wordprocessingDrawing" xmlns:w10="urn:schemas-microsoft-com:office:word" xmlns:w="http://schemas.openxmlformats.org/wordprocessingml/2006/main" xmlns:w14="http://schemas.microsoft.com/office/word/2010/wordml" xmlns:wpg="http://schemas.microsoft.com/office/word/2010/wordprocessingGroup" xmlns:wpi="http://schemas.microsoft.com/office/word/2010/wordprocessingInk" xmlns:wne="http://schemas.microsoft.com/office/word/2006/wordml" xmlns:wps="http://schemas.microsoft.com/office/word/2010/wordprocessingShape" mc:Ignorable="w14 wp14">
-  <w:abstractNum w:abstractNumId="0">
+<w:numbering xmlns:wpc="http://schemas.microsoft.com/office/word/2010/wordprocessingCanvas" xmlns:cx="http://schemas.microsoft.com/office/drawing/2014/chartex" xmlns:mc="http://schemas.openxmlformats.org/markup-compatibility/2006" xmlns:o="urn:schemas-microsoft-com:office:office" xmlns:r="http://schemas.openxmlformats.org/officeDocument/2006/relationships" xmlns:m="http://schemas.openxmlformats.org/officeDocument/2006/math" xmlns:v="urn:schemas-microsoft-com:vml" xmlns:wp14="http://schemas.microsoft.com/office/word/2010/wordprocessingDrawing" xmlns:wp="http://schemas.openxmlformats.org/drawingml/2006/wordprocessingDrawing" xmlns:w10="urn:schemas-microsoft-com:office:word" xmlns:w="http://schemas.openxmlformats.org/wordprocessingml/2006/main" xmlns:w14="http://schemas.microsoft.com/office/word/2010/wordml" xmlns:w15="http://schemas.microsoft.com/office/word/2012/wordml" xmlns:w16se="http://schemas.microsoft.com/office/word/2015/wordml/symex" xmlns:wpg="http://schemas.microsoft.com/office/word/2010/wordprocessingGroup" xmlns:wpi="http://schemas.microsoft.com/office/word/2010/wordprocessingInk" xmlns:wne="http://schemas.microsoft.com/office/word/2006/wordml" xmlns:wps="http://schemas.microsoft.com/office/word/2010/wordprocessingShape" mc:Ignorable="w14 w15 w16se wp14">
+  <w:abstractNum w:abstractNumId="0" w15:restartNumberingAfterBreak="0">
     <w:nsid w:val="029251A3"/>
     <w:multiLevelType w:val="hybridMultilevel"/>
     <w:tmpl w:val="48880F84"/>
@@ -2612,7 +2521,7 @@
       </w:rPr>
     </w:lvl>
   </w:abstractNum>
-  <w:abstractNum w:abstractNumId="1">
+  <w:abstractNum w:abstractNumId="1" w15:restartNumberingAfterBreak="0">
     <w:nsid w:val="03297D3A"/>
     <w:multiLevelType w:val="hybridMultilevel"/>
     <w:tmpl w:val="079C6A98"/>
@@ -2701,7 +2610,7 @@
       </w:pPr>
     </w:lvl>
   </w:abstractNum>
-  <w:abstractNum w:abstractNumId="2">
+  <w:abstractNum w:abstractNumId="2" w15:restartNumberingAfterBreak="0">
     <w:nsid w:val="08067A22"/>
     <w:multiLevelType w:val="hybridMultilevel"/>
     <w:tmpl w:val="7CE83C9C"/>
@@ -2790,7 +2699,7 @@
       </w:pPr>
     </w:lvl>
   </w:abstractNum>
-  <w:abstractNum w:abstractNumId="3">
+  <w:abstractNum w:abstractNumId="3" w15:restartNumberingAfterBreak="0">
     <w:nsid w:val="080B2E8B"/>
     <w:multiLevelType w:val="multilevel"/>
     <w:tmpl w:val="080B2E8B"/>
@@ -2876,7 +2785,7 @@
       </w:pPr>
     </w:lvl>
   </w:abstractNum>
-  <w:abstractNum w:abstractNumId="4">
+  <w:abstractNum w:abstractNumId="4" w15:restartNumberingAfterBreak="0">
     <w:nsid w:val="0AFE60AF"/>
     <w:multiLevelType w:val="multilevel"/>
     <w:tmpl w:val="0AFE60AF"/>
@@ -2989,7 +2898,7 @@
       </w:pPr>
     </w:lvl>
   </w:abstractNum>
-  <w:abstractNum w:abstractNumId="5">
+  <w:abstractNum w:abstractNumId="5" w15:restartNumberingAfterBreak="0">
     <w:nsid w:val="0C0D7FE1"/>
     <w:multiLevelType w:val="hybridMultilevel"/>
     <w:tmpl w:val="59D23B0A"/>
@@ -3075,7 +2984,7 @@
       </w:pPr>
     </w:lvl>
   </w:abstractNum>
-  <w:abstractNum w:abstractNumId="6">
+  <w:abstractNum w:abstractNumId="6" w15:restartNumberingAfterBreak="0">
     <w:nsid w:val="13710A7F"/>
     <w:multiLevelType w:val="hybridMultilevel"/>
     <w:tmpl w:val="A43C0B72"/>
@@ -3164,7 +3073,7 @@
       </w:pPr>
     </w:lvl>
   </w:abstractNum>
-  <w:abstractNum w:abstractNumId="7">
+  <w:abstractNum w:abstractNumId="7" w15:restartNumberingAfterBreak="0">
     <w:nsid w:val="13846405"/>
     <w:multiLevelType w:val="hybridMultilevel"/>
     <w:tmpl w:val="7DE40CCA"/>
@@ -3253,7 +3162,7 @@
       </w:pPr>
     </w:lvl>
   </w:abstractNum>
-  <w:abstractNum w:abstractNumId="8">
+  <w:abstractNum w:abstractNumId="8" w15:restartNumberingAfterBreak="0">
     <w:nsid w:val="13AE36FC"/>
     <w:multiLevelType w:val="hybridMultilevel"/>
     <w:tmpl w:val="45AA17F4"/>
@@ -3342,7 +3251,7 @@
       </w:pPr>
     </w:lvl>
   </w:abstractNum>
-  <w:abstractNum w:abstractNumId="9">
+  <w:abstractNum w:abstractNumId="9" w15:restartNumberingAfterBreak="0">
     <w:nsid w:val="13B81E99"/>
     <w:multiLevelType w:val="hybridMultilevel"/>
     <w:tmpl w:val="10D037DE"/>
@@ -3455,7 +3364,7 @@
       </w:rPr>
     </w:lvl>
   </w:abstractNum>
-  <w:abstractNum w:abstractNumId="10">
+  <w:abstractNum w:abstractNumId="10" w15:restartNumberingAfterBreak="0">
     <w:nsid w:val="16C41D00"/>
     <w:multiLevelType w:val="hybridMultilevel"/>
     <w:tmpl w:val="E480A98A"/>
@@ -3544,7 +3453,7 @@
       </w:pPr>
     </w:lvl>
   </w:abstractNum>
-  <w:abstractNum w:abstractNumId="11">
+  <w:abstractNum w:abstractNumId="11" w15:restartNumberingAfterBreak="0">
     <w:nsid w:val="2BFF0E47"/>
     <w:multiLevelType w:val="hybridMultilevel"/>
     <w:tmpl w:val="48880F84"/>
@@ -3657,7 +3566,7 @@
       </w:rPr>
     </w:lvl>
   </w:abstractNum>
-  <w:abstractNum w:abstractNumId="12">
+  <w:abstractNum w:abstractNumId="12" w15:restartNumberingAfterBreak="0">
     <w:nsid w:val="300F6210"/>
     <w:multiLevelType w:val="multilevel"/>
     <w:tmpl w:val="300F6210"/>
@@ -3746,7 +3655,7 @@
       </w:pPr>
     </w:lvl>
   </w:abstractNum>
-  <w:abstractNum w:abstractNumId="13">
+  <w:abstractNum w:abstractNumId="13" w15:restartNumberingAfterBreak="0">
     <w:nsid w:val="30473F15"/>
     <w:multiLevelType w:val="hybridMultilevel"/>
     <w:tmpl w:val="8BDE4ED6"/>
@@ -3832,7 +3741,7 @@
       </w:pPr>
     </w:lvl>
   </w:abstractNum>
-  <w:abstractNum w:abstractNumId="14">
+  <w:abstractNum w:abstractNumId="14" w15:restartNumberingAfterBreak="0">
     <w:nsid w:val="37E92C11"/>
     <w:multiLevelType w:val="hybridMultilevel"/>
     <w:tmpl w:val="E480A98A"/>
@@ -3921,7 +3830,7 @@
       </w:pPr>
     </w:lvl>
   </w:abstractNum>
-  <w:abstractNum w:abstractNumId="15">
+  <w:abstractNum w:abstractNumId="15" w15:restartNumberingAfterBreak="0">
     <w:nsid w:val="38706AF0"/>
     <w:multiLevelType w:val="hybridMultilevel"/>
     <w:tmpl w:val="71A6714C"/>
@@ -4010,7 +3919,7 @@
       </w:pPr>
     </w:lvl>
   </w:abstractNum>
-  <w:abstractNum w:abstractNumId="16">
+  <w:abstractNum w:abstractNumId="16" w15:restartNumberingAfterBreak="0">
     <w:nsid w:val="3E4E6410"/>
     <w:multiLevelType w:val="multilevel"/>
     <w:tmpl w:val="3E4E6410"/>
@@ -4123,7 +4032,7 @@
       </w:pPr>
     </w:lvl>
   </w:abstractNum>
-  <w:abstractNum w:abstractNumId="17">
+  <w:abstractNum w:abstractNumId="17" w15:restartNumberingAfterBreak="0">
     <w:nsid w:val="45F516F2"/>
     <w:multiLevelType w:val="hybridMultilevel"/>
     <w:tmpl w:val="A52CFF5A"/>
@@ -4212,7 +4121,7 @@
       </w:pPr>
     </w:lvl>
   </w:abstractNum>
-  <w:abstractNum w:abstractNumId="18">
+  <w:abstractNum w:abstractNumId="18" w15:restartNumberingAfterBreak="0">
     <w:nsid w:val="47B075DB"/>
     <w:multiLevelType w:val="hybridMultilevel"/>
     <w:tmpl w:val="48880F84"/>
@@ -4325,7 +4234,7 @@
       </w:rPr>
     </w:lvl>
   </w:abstractNum>
-  <w:abstractNum w:abstractNumId="19">
+  <w:abstractNum w:abstractNumId="19" w15:restartNumberingAfterBreak="0">
     <w:nsid w:val="491C0D29"/>
     <w:multiLevelType w:val="multilevel"/>
     <w:tmpl w:val="491C0D29"/>
@@ -4411,7 +4320,7 @@
       </w:pPr>
     </w:lvl>
   </w:abstractNum>
-  <w:abstractNum w:abstractNumId="20">
+  <w:abstractNum w:abstractNumId="20" w15:restartNumberingAfterBreak="0">
     <w:nsid w:val="4B1362EB"/>
     <w:multiLevelType w:val="hybridMultilevel"/>
     <w:tmpl w:val="3C807D46"/>
@@ -4524,7 +4433,7 @@
       </w:rPr>
     </w:lvl>
   </w:abstractNum>
-  <w:abstractNum w:abstractNumId="21">
+  <w:abstractNum w:abstractNumId="21" w15:restartNumberingAfterBreak="0">
     <w:nsid w:val="505B7B74"/>
     <w:multiLevelType w:val="multilevel"/>
     <w:tmpl w:val="505B7B74"/>
@@ -4610,7 +4519,7 @@
       </w:pPr>
     </w:lvl>
   </w:abstractNum>
-  <w:abstractNum w:abstractNumId="22">
+  <w:abstractNum w:abstractNumId="22" w15:restartNumberingAfterBreak="0">
     <w:nsid w:val="542C5043"/>
     <w:multiLevelType w:val="multilevel"/>
     <w:tmpl w:val="542C5043"/>
@@ -4726,7 +4635,7 @@
       </w:pPr>
     </w:lvl>
   </w:abstractNum>
-  <w:abstractNum w:abstractNumId="23">
+  <w:abstractNum w:abstractNumId="23" w15:restartNumberingAfterBreak="0">
     <w:nsid w:val="549B0191"/>
     <w:multiLevelType w:val="multilevel"/>
     <w:tmpl w:val="549B0191"/>
@@ -4839,7 +4748,7 @@
       </w:pPr>
     </w:lvl>
   </w:abstractNum>
-  <w:abstractNum w:abstractNumId="24">
+  <w:abstractNum w:abstractNumId="24" w15:restartNumberingAfterBreak="0">
     <w:nsid w:val="57F40069"/>
     <w:multiLevelType w:val="multilevel"/>
     <w:tmpl w:val="57F40069"/>
@@ -4925,7 +4834,7 @@
       </w:pPr>
     </w:lvl>
   </w:abstractNum>
-  <w:abstractNum w:abstractNumId="25">
+  <w:abstractNum w:abstractNumId="25" w15:restartNumberingAfterBreak="0">
     <w:nsid w:val="5A327ED2"/>
     <w:multiLevelType w:val="hybridMultilevel"/>
     <w:tmpl w:val="2F30A5B6"/>
@@ -5038,7 +4947,7 @@
       </w:rPr>
     </w:lvl>
   </w:abstractNum>
-  <w:abstractNum w:abstractNumId="26">
+  <w:abstractNum w:abstractNumId="26" w15:restartNumberingAfterBreak="0">
     <w:nsid w:val="64CF21DC"/>
     <w:multiLevelType w:val="hybridMultilevel"/>
     <w:tmpl w:val="E506A99A"/>
@@ -5130,7 +5039,7 @@
       </w:pPr>
     </w:lvl>
   </w:abstractNum>
-  <w:abstractNum w:abstractNumId="27">
+  <w:abstractNum w:abstractNumId="27" w15:restartNumberingAfterBreak="0">
     <w:nsid w:val="69872227"/>
     <w:multiLevelType w:val="multilevel"/>
     <w:tmpl w:val="69872227"/>
@@ -5243,7 +5152,7 @@
       </w:pPr>
     </w:lvl>
   </w:abstractNum>
-  <w:abstractNum w:abstractNumId="28">
+  <w:abstractNum w:abstractNumId="28" w15:restartNumberingAfterBreak="0">
     <w:nsid w:val="7267344D"/>
     <w:multiLevelType w:val="hybridMultilevel"/>
     <w:tmpl w:val="3E628892"/>
@@ -5335,7 +5244,7 @@
       </w:pPr>
     </w:lvl>
   </w:abstractNum>
-  <w:abstractNum w:abstractNumId="29">
+  <w:abstractNum w:abstractNumId="29" w15:restartNumberingAfterBreak="0">
     <w:nsid w:val="761E1E2D"/>
     <w:multiLevelType w:val="hybridMultilevel"/>
     <w:tmpl w:val="E480A98A"/>
@@ -5424,7 +5333,7 @@
       </w:pPr>
     </w:lvl>
   </w:abstractNum>
-  <w:abstractNum w:abstractNumId="30">
+  <w:abstractNum w:abstractNumId="30" w15:restartNumberingAfterBreak="0">
     <w:nsid w:val="77FE2788"/>
     <w:multiLevelType w:val="hybridMultilevel"/>
     <w:tmpl w:val="DCC4C9D2"/>
@@ -5513,7 +5422,7 @@
       </w:pPr>
     </w:lvl>
   </w:abstractNum>
-  <w:abstractNum w:abstractNumId="31">
+  <w:abstractNum w:abstractNumId="31" w15:restartNumberingAfterBreak="0">
     <w:nsid w:val="78A52C7A"/>
     <w:multiLevelType w:val="hybridMultilevel"/>
     <w:tmpl w:val="E20201FC"/>
@@ -5626,7 +5535,7 @@
       </w:rPr>
     </w:lvl>
   </w:abstractNum>
-  <w:abstractNum w:abstractNumId="32">
+  <w:abstractNum w:abstractNumId="32" w15:restartNumberingAfterBreak="0">
     <w:nsid w:val="79C134EC"/>
     <w:multiLevelType w:val="hybridMultilevel"/>
     <w:tmpl w:val="11DC7ADC"/>
@@ -5715,7 +5624,7 @@
       </w:pPr>
     </w:lvl>
   </w:abstractNum>
-  <w:abstractNum w:abstractNumId="33">
+  <w:abstractNum w:abstractNumId="33" w15:restartNumberingAfterBreak="0">
     <w:nsid w:val="79D648A8"/>
     <w:multiLevelType w:val="multilevel"/>
     <w:tmpl w:val="79D648A8"/>
@@ -5801,7 +5710,7 @@
       </w:pPr>
     </w:lvl>
   </w:abstractNum>
-  <w:abstractNum w:abstractNumId="34">
+  <w:abstractNum w:abstractNumId="34" w15:restartNumberingAfterBreak="0">
     <w:nsid w:val="7B9563E9"/>
     <w:multiLevelType w:val="multilevel"/>
     <w:tmpl w:val="7B9563E9"/>
@@ -5887,7 +5796,7 @@
       </w:pPr>
     </w:lvl>
   </w:abstractNum>
-  <w:abstractNum w:abstractNumId="35">
+  <w:abstractNum w:abstractNumId="35" w15:restartNumberingAfterBreak="0">
     <w:nsid w:val="7F077B50"/>
     <w:multiLevelType w:val="hybridMultilevel"/>
     <w:tmpl w:val="48880F84"/>
@@ -6130,7 +6039,7 @@
 </file>
 
 <file path=word/styles.xml><?xml version="1.0" encoding="utf-8"?>
-<w:styles xmlns:mc="http://schemas.openxmlformats.org/markup-compatibility/2006" xmlns:r="http://schemas.openxmlformats.org/officeDocument/2006/relationships" xmlns:w="http://schemas.openxmlformats.org/wordprocessingml/2006/main" xmlns:w14="http://schemas.microsoft.com/office/word/2010/wordml" mc:Ignorable="w14">
+<w:styles xmlns:mc="http://schemas.openxmlformats.org/markup-compatibility/2006" xmlns:r="http://schemas.openxmlformats.org/officeDocument/2006/relationships" xmlns:w="http://schemas.openxmlformats.org/wordprocessingml/2006/main" xmlns:w14="http://schemas.microsoft.com/office/word/2010/wordml" xmlns:w15="http://schemas.microsoft.com/office/word/2012/wordml" xmlns:w16se="http://schemas.microsoft.com/office/word/2015/wordml/symex" mc:Ignorable="w14 w15 w16se">
   <w:docDefaults>
     <w:rPrDefault>
       <w:rPr>
@@ -6143,144 +6052,378 @@
     </w:rPrDefault>
     <w:pPrDefault/>
   </w:docDefaults>
-  <w:latentStyles w:defLockedState="0" w:defUIPriority="99" w:defSemiHidden="1" w:defUnhideWhenUsed="1" w:defQFormat="0" w:count="267">
-    <w:lsdException w:name="Normal" w:semiHidden="0" w:uiPriority="0" w:unhideWhenUsed="0" w:qFormat="1"/>
-    <w:lsdException w:name="heading 1" w:semiHidden="0" w:uiPriority="9" w:unhideWhenUsed="0" w:qFormat="1"/>
-    <w:lsdException w:name="heading 2" w:uiPriority="9" w:qFormat="1"/>
-    <w:lsdException w:name="heading 3" w:uiPriority="9" w:qFormat="1"/>
-    <w:lsdException w:name="heading 4" w:uiPriority="9" w:qFormat="1"/>
-    <w:lsdException w:name="heading 5" w:uiPriority="9" w:qFormat="1"/>
-    <w:lsdException w:name="heading 6" w:uiPriority="9" w:qFormat="1"/>
-    <w:lsdException w:name="heading 7" w:uiPriority="9" w:qFormat="1"/>
-    <w:lsdException w:name="heading 8" w:uiPriority="9" w:qFormat="1"/>
-    <w:lsdException w:name="heading 9" w:uiPriority="9" w:qFormat="1"/>
-    <w:lsdException w:name="toc 1" w:uiPriority="39"/>
-    <w:lsdException w:name="toc 2" w:uiPriority="39"/>
-    <w:lsdException w:name="toc 3" w:uiPriority="39"/>
-    <w:lsdException w:name="toc 4" w:uiPriority="39"/>
-    <w:lsdException w:name="toc 5" w:uiPriority="39"/>
-    <w:lsdException w:name="toc 6" w:uiPriority="39"/>
-    <w:lsdException w:name="toc 7" w:uiPriority="39"/>
-    <w:lsdException w:name="toc 8" w:uiPriority="39"/>
-    <w:lsdException w:name="toc 9" w:uiPriority="39"/>
-    <w:lsdException w:name="caption" w:uiPriority="35" w:qFormat="1"/>
-    <w:lsdException w:name="Title" w:semiHidden="0" w:uiPriority="10" w:unhideWhenUsed="0" w:qFormat="1"/>
-    <w:lsdException w:name="Default Paragraph Font" w:uiPriority="1"/>
-    <w:lsdException w:name="Subtitle" w:semiHidden="0" w:uiPriority="11" w:unhideWhenUsed="0" w:qFormat="1"/>
-    <w:lsdException w:name="Strong" w:semiHidden="0" w:uiPriority="22" w:unhideWhenUsed="0" w:qFormat="1"/>
-    <w:lsdException w:name="Emphasis" w:semiHidden="0" w:uiPriority="20" w:unhideWhenUsed="0" w:qFormat="1"/>
-    <w:lsdException w:name="Table Grid" w:semiHidden="0" w:uiPriority="39" w:unhideWhenUsed="0"/>
-    <w:lsdException w:name="Placeholder Text" w:unhideWhenUsed="0"/>
-    <w:lsdException w:name="No Spacing" w:semiHidden="0" w:uiPriority="1" w:unhideWhenUsed="0" w:qFormat="1"/>
-    <w:lsdException w:name="Light Shading" w:semiHidden="0" w:uiPriority="60" w:unhideWhenUsed="0"/>
-    <w:lsdException w:name="Light List" w:semiHidden="0" w:uiPriority="61" w:unhideWhenUsed="0"/>
-    <w:lsdException w:name="Light Grid" w:semiHidden="0" w:uiPriority="62" w:unhideWhenUsed="0"/>
-    <w:lsdException w:name="Medium Shading 1" w:semiHidden="0" w:uiPriority="63" w:unhideWhenUsed="0"/>
-    <w:lsdException w:name="Medium Shading 2" w:semiHidden="0" w:uiPriority="64" w:unhideWhenUsed="0"/>
-    <w:lsdException w:name="Medium List 1" w:semiHidden="0" w:uiPriority="65" w:unhideWhenUsed="0"/>
-    <w:lsdException w:name="Medium List 2" w:semiHidden="0" w:uiPriority="66" w:unhideWhenUsed="0"/>
-    <w:lsdException w:name="Medium Grid 1" w:semiHidden="0" w:uiPriority="67" w:unhideWhenUsed="0"/>
-    <w:lsdException w:name="Medium Grid 2" w:semiHidden="0" w:uiPriority="68" w:unhideWhenUsed="0"/>
-    <w:lsdException w:name="Medium Grid 3" w:semiHidden="0" w:uiPriority="69" w:unhideWhenUsed="0"/>
-    <w:lsdException w:name="Dark List" w:semiHidden="0" w:uiPriority="70" w:unhideWhenUsed="0"/>
-    <w:lsdException w:name="Colorful Shading" w:semiHidden="0" w:uiPriority="71" w:unhideWhenUsed="0"/>
-    <w:lsdException w:name="Colorful List" w:semiHidden="0" w:uiPriority="72" w:unhideWhenUsed="0"/>
-    <w:lsdException w:name="Colorful Grid" w:semiHidden="0" w:uiPriority="73" w:unhideWhenUsed="0"/>
-    <w:lsdException w:name="Light Shading Accent 1" w:semiHidden="0" w:uiPriority="60" w:unhideWhenUsed="0"/>
-    <w:lsdException w:name="Light List Accent 1" w:semiHidden="0" w:uiPriority="61" w:unhideWhenUsed="0"/>
-    <w:lsdException w:name="Light Grid Accent 1" w:semiHidden="0" w:uiPriority="62" w:unhideWhenUsed="0"/>
-    <w:lsdException w:name="Medium Shading 1 Accent 1" w:semiHidden="0" w:uiPriority="63" w:unhideWhenUsed="0"/>
-    <w:lsdException w:name="Medium Shading 2 Accent 1" w:semiHidden="0" w:uiPriority="64" w:unhideWhenUsed="0"/>
-    <w:lsdException w:name="Medium List 1 Accent 1" w:semiHidden="0" w:uiPriority="65" w:unhideWhenUsed="0"/>
-    <w:lsdException w:name="Revision" w:unhideWhenUsed="0"/>
-    <w:lsdException w:name="List Paragraph" w:semiHidden="0" w:uiPriority="34" w:unhideWhenUsed="0" w:qFormat="1"/>
-    <w:lsdException w:name="Quote" w:semiHidden="0" w:uiPriority="29" w:unhideWhenUsed="0" w:qFormat="1"/>
-    <w:lsdException w:name="Intense Quote" w:semiHidden="0" w:uiPriority="30" w:unhideWhenUsed="0" w:qFormat="1"/>
-    <w:lsdException w:name="Medium List 2 Accent 1" w:semiHidden="0" w:uiPriority="66" w:unhideWhenUsed="0"/>
-    <w:lsdException w:name="Medium Grid 1 Accent 1" w:semiHidden="0" w:uiPriority="67" w:unhideWhenUsed="0"/>
-    <w:lsdException w:name="Medium Grid 2 Accent 1" w:semiHidden="0" w:uiPriority="68" w:unhideWhenUsed="0"/>
-    <w:lsdException w:name="Medium Grid 3 Accent 1" w:semiHidden="0" w:uiPriority="69" w:unhideWhenUsed="0"/>
-    <w:lsdException w:name="Dark List Accent 1" w:semiHidden="0" w:uiPriority="70" w:unhideWhenUsed="0"/>
-    <w:lsdException w:name="Colorful Shading Accent 1" w:semiHidden="0" w:uiPriority="71" w:unhideWhenUsed="0"/>
-    <w:lsdException w:name="Colorful List Accent 1" w:semiHidden="0" w:uiPriority="72" w:unhideWhenUsed="0"/>
-    <w:lsdException w:name="Colorful Grid Accent 1" w:semiHidden="0" w:uiPriority="73" w:unhideWhenUsed="0"/>
-    <w:lsdException w:name="Light Shading Accent 2" w:semiHidden="0" w:uiPriority="60" w:unhideWhenUsed="0"/>
-    <w:lsdException w:name="Light List Accent 2" w:semiHidden="0" w:uiPriority="61" w:unhideWhenUsed="0"/>
-    <w:lsdException w:name="Light Grid Accent 2" w:semiHidden="0" w:uiPriority="62" w:unhideWhenUsed="0"/>
-    <w:lsdException w:name="Medium Shading 1 Accent 2" w:semiHidden="0" w:uiPriority="63" w:unhideWhenUsed="0"/>
-    <w:lsdException w:name="Medium Shading 2 Accent 2" w:semiHidden="0" w:uiPriority="64" w:unhideWhenUsed="0"/>
-    <w:lsdException w:name="Medium List 1 Accent 2" w:semiHidden="0" w:uiPriority="65" w:unhideWhenUsed="0"/>
-    <w:lsdException w:name="Medium List 2 Accent 2" w:semiHidden="0" w:uiPriority="66" w:unhideWhenUsed="0"/>
-    <w:lsdException w:name="Medium Grid 1 Accent 2" w:semiHidden="0" w:uiPriority="67" w:unhideWhenUsed="0"/>
-    <w:lsdException w:name="Medium Grid 2 Accent 2" w:semiHidden="0" w:uiPriority="68" w:unhideWhenUsed="0"/>
-    <w:lsdException w:name="Medium Grid 3 Accent 2" w:semiHidden="0" w:uiPriority="69" w:unhideWhenUsed="0"/>
-    <w:lsdException w:name="Dark List Accent 2" w:semiHidden="0" w:uiPriority="70" w:unhideWhenUsed="0"/>
-    <w:lsdException w:name="Colorful Shading Accent 2" w:semiHidden="0" w:uiPriority="71" w:unhideWhenUsed="0"/>
-    <w:lsdException w:name="Colorful List Accent 2" w:semiHidden="0" w:uiPriority="72" w:unhideWhenUsed="0"/>
-    <w:lsdException w:name="Colorful Grid Accent 2" w:semiHidden="0" w:uiPriority="73" w:unhideWhenUsed="0"/>
-    <w:lsdException w:name="Light Shading Accent 3" w:semiHidden="0" w:uiPriority="60" w:unhideWhenUsed="0"/>
-    <w:lsdException w:name="Light List Accent 3" w:semiHidden="0" w:uiPriority="61" w:unhideWhenUsed="0"/>
-    <w:lsdException w:name="Light Grid Accent 3" w:semiHidden="0" w:uiPriority="62" w:unhideWhenUsed="0"/>
-    <w:lsdException w:name="Medium Shading 1 Accent 3" w:semiHidden="0" w:uiPriority="63" w:unhideWhenUsed="0"/>
-    <w:lsdException w:name="Medium Shading 2 Accent 3" w:semiHidden="0" w:uiPriority="64" w:unhideWhenUsed="0"/>
-    <w:lsdException w:name="Medium List 1 Accent 3" w:semiHidden="0" w:uiPriority="65" w:unhideWhenUsed="0"/>
-    <w:lsdException w:name="Medium List 2 Accent 3" w:semiHidden="0" w:uiPriority="66" w:unhideWhenUsed="0"/>
-    <w:lsdException w:name="Medium Grid 1 Accent 3" w:semiHidden="0" w:uiPriority="67" w:unhideWhenUsed="0"/>
-    <w:lsdException w:name="Medium Grid 2 Accent 3" w:semiHidden="0" w:uiPriority="68" w:unhideWhenUsed="0"/>
-    <w:lsdException w:name="Medium Grid 3 Accent 3" w:semiHidden="0" w:uiPriority="69" w:unhideWhenUsed="0"/>
-    <w:lsdException w:name="Dark List Accent 3" w:semiHidden="0" w:uiPriority="70" w:unhideWhenUsed="0"/>
-    <w:lsdException w:name="Colorful Shading Accent 3" w:semiHidden="0" w:uiPriority="71" w:unhideWhenUsed="0"/>
-    <w:lsdException w:name="Colorful List Accent 3" w:semiHidden="0" w:uiPriority="72" w:unhideWhenUsed="0"/>
-    <w:lsdException w:name="Colorful Grid Accent 3" w:semiHidden="0" w:uiPriority="73" w:unhideWhenUsed="0"/>
-    <w:lsdException w:name="Light Shading Accent 4" w:semiHidden="0" w:uiPriority="60" w:unhideWhenUsed="0"/>
-    <w:lsdException w:name="Light List Accent 4" w:semiHidden="0" w:uiPriority="61" w:unhideWhenUsed="0"/>
-    <w:lsdException w:name="Light Grid Accent 4" w:semiHidden="0" w:uiPriority="62" w:unhideWhenUsed="0"/>
-    <w:lsdException w:name="Medium Shading 1 Accent 4" w:semiHidden="0" w:uiPriority="63" w:unhideWhenUsed="0"/>
-    <w:lsdException w:name="Medium Shading 2 Accent 4" w:semiHidden="0" w:uiPriority="64" w:unhideWhenUsed="0"/>
-    <w:lsdException w:name="Medium List 1 Accent 4" w:semiHidden="0" w:uiPriority="65" w:unhideWhenUsed="0"/>
-    <w:lsdException w:name="Medium List 2 Accent 4" w:semiHidden="0" w:uiPriority="66" w:unhideWhenUsed="0"/>
-    <w:lsdException w:name="Medium Grid 1 Accent 4" w:semiHidden="0" w:uiPriority="67" w:unhideWhenUsed="0"/>
-    <w:lsdException w:name="Medium Grid 2 Accent 4" w:semiHidden="0" w:uiPriority="68" w:unhideWhenUsed="0"/>
-    <w:lsdException w:name="Medium Grid 3 Accent 4" w:semiHidden="0" w:uiPriority="69" w:unhideWhenUsed="0"/>
-    <w:lsdException w:name="Dark List Accent 4" w:semiHidden="0" w:uiPriority="70" w:unhideWhenUsed="0"/>
-    <w:lsdException w:name="Colorful Shading Accent 4" w:semiHidden="0" w:uiPriority="71" w:unhideWhenUsed="0"/>
-    <w:lsdException w:name="Colorful List Accent 4" w:semiHidden="0" w:uiPriority="72" w:unhideWhenUsed="0"/>
-    <w:lsdException w:name="Colorful Grid Accent 4" w:semiHidden="0" w:uiPriority="73" w:unhideWhenUsed="0"/>
-    <w:lsdException w:name="Light Shading Accent 5" w:semiHidden="0" w:uiPriority="60" w:unhideWhenUsed="0"/>
-    <w:lsdException w:name="Light List Accent 5" w:semiHidden="0" w:uiPriority="61" w:unhideWhenUsed="0"/>
-    <w:lsdException w:name="Light Grid Accent 5" w:semiHidden="0" w:uiPriority="62" w:unhideWhenUsed="0"/>
-    <w:lsdException w:name="Medium Shading 1 Accent 5" w:semiHidden="0" w:uiPriority="63" w:unhideWhenUsed="0"/>
-    <w:lsdException w:name="Medium Shading 2 Accent 5" w:semiHidden="0" w:uiPriority="64" w:unhideWhenUsed="0"/>
-    <w:lsdException w:name="Medium List 1 Accent 5" w:semiHidden="0" w:uiPriority="65" w:unhideWhenUsed="0"/>
-    <w:lsdException w:name="Medium List 2 Accent 5" w:semiHidden="0" w:uiPriority="66" w:unhideWhenUsed="0"/>
-    <w:lsdException w:name="Medium Grid 1 Accent 5" w:semiHidden="0" w:uiPriority="67" w:unhideWhenUsed="0"/>
-    <w:lsdException w:name="Medium Grid 2 Accent 5" w:semiHidden="0" w:uiPriority="68" w:unhideWhenUsed="0"/>
-    <w:lsdException w:name="Medium Grid 3 Accent 5" w:semiHidden="0" w:uiPriority="69" w:unhideWhenUsed="0"/>
-    <w:lsdException w:name="Dark List Accent 5" w:semiHidden="0" w:uiPriority="70" w:unhideWhenUsed="0"/>
-    <w:lsdException w:name="Colorful Shading Accent 5" w:semiHidden="0" w:uiPriority="71" w:unhideWhenUsed="0"/>
-    <w:lsdException w:name="Colorful List Accent 5" w:semiHidden="0" w:uiPriority="72" w:unhideWhenUsed="0"/>
-    <w:lsdException w:name="Colorful Grid Accent 5" w:semiHidden="0" w:uiPriority="73" w:unhideWhenUsed="0"/>
-    <w:lsdException w:name="Light Shading Accent 6" w:semiHidden="0" w:uiPriority="60" w:unhideWhenUsed="0"/>
-    <w:lsdException w:name="Light List Accent 6" w:semiHidden="0" w:uiPriority="61" w:unhideWhenUsed="0"/>
-    <w:lsdException w:name="Light Grid Accent 6" w:semiHidden="0" w:uiPriority="62" w:unhideWhenUsed="0"/>
-    <w:lsdException w:name="Medium Shading 1 Accent 6" w:semiHidden="0" w:uiPriority="63" w:unhideWhenUsed="0"/>
-    <w:lsdException w:name="Medium Shading 2 Accent 6" w:semiHidden="0" w:uiPriority="64" w:unhideWhenUsed="0"/>
-    <w:lsdException w:name="Medium List 1 Accent 6" w:semiHidden="0" w:uiPriority="65" w:unhideWhenUsed="0"/>
-    <w:lsdException w:name="Medium List 2 Accent 6" w:semiHidden="0" w:uiPriority="66" w:unhideWhenUsed="0"/>
-    <w:lsdException w:name="Medium Grid 1 Accent 6" w:semiHidden="0" w:uiPriority="67" w:unhideWhenUsed="0"/>
-    <w:lsdException w:name="Medium Grid 2 Accent 6" w:semiHidden="0" w:uiPriority="68" w:unhideWhenUsed="0"/>
-    <w:lsdException w:name="Medium Grid 3 Accent 6" w:semiHidden="0" w:uiPriority="69" w:unhideWhenUsed="0"/>
-    <w:lsdException w:name="Dark List Accent 6" w:semiHidden="0" w:uiPriority="70" w:unhideWhenUsed="0"/>
-    <w:lsdException w:name="Colorful Shading Accent 6" w:semiHidden="0" w:uiPriority="71" w:unhideWhenUsed="0"/>
-    <w:lsdException w:name="Colorful List Accent 6" w:semiHidden="0" w:uiPriority="72" w:unhideWhenUsed="0"/>
-    <w:lsdException w:name="Colorful Grid Accent 6" w:semiHidden="0" w:uiPriority="73" w:unhideWhenUsed="0"/>
-    <w:lsdException w:name="Subtle Emphasis" w:semiHidden="0" w:uiPriority="19" w:unhideWhenUsed="0" w:qFormat="1"/>
-    <w:lsdException w:name="Intense Emphasis" w:semiHidden="0" w:uiPriority="21" w:unhideWhenUsed="0" w:qFormat="1"/>
-    <w:lsdException w:name="Subtle Reference" w:semiHidden="0" w:uiPriority="31" w:unhideWhenUsed="0" w:qFormat="1"/>
-    <w:lsdException w:name="Intense Reference" w:semiHidden="0" w:uiPriority="32" w:unhideWhenUsed="0" w:qFormat="1"/>
-    <w:lsdException w:name="Book Title" w:semiHidden="0" w:uiPriority="33" w:unhideWhenUsed="0" w:qFormat="1"/>
-    <w:lsdException w:name="Bibliography" w:uiPriority="37"/>
-    <w:lsdException w:name="TOC Heading" w:uiPriority="39" w:qFormat="1"/>
+  <w:latentStyles w:defLockedState="0" w:defUIPriority="99" w:defSemiHidden="0" w:defUnhideWhenUsed="0" w:defQFormat="0" w:count="371">
+    <w:lsdException w:name="Normal" w:uiPriority="0" w:qFormat="1"/>
+    <w:lsdException w:name="heading 1" w:uiPriority="9" w:qFormat="1"/>
+    <w:lsdException w:name="heading 2" w:semiHidden="1" w:uiPriority="9" w:unhideWhenUsed="1" w:qFormat="1"/>
+    <w:lsdException w:name="heading 3" w:semiHidden="1" w:uiPriority="9" w:unhideWhenUsed="1" w:qFormat="1"/>
+    <w:lsdException w:name="heading 4" w:semiHidden="1" w:uiPriority="9" w:unhideWhenUsed="1" w:qFormat="1"/>
+    <w:lsdException w:name="heading 5" w:semiHidden="1" w:uiPriority="9" w:unhideWhenUsed="1" w:qFormat="1"/>
+    <w:lsdException w:name="heading 6" w:semiHidden="1" w:uiPriority="9" w:unhideWhenUsed="1" w:qFormat="1"/>
+    <w:lsdException w:name="heading 7" w:semiHidden="1" w:uiPriority="9" w:unhideWhenUsed="1" w:qFormat="1"/>
+    <w:lsdException w:name="heading 8" w:semiHidden="1" w:uiPriority="9" w:unhideWhenUsed="1" w:qFormat="1"/>
+    <w:lsdException w:name="heading 9" w:semiHidden="1" w:uiPriority="9" w:unhideWhenUsed="1" w:qFormat="1"/>
+    <w:lsdException w:name="index 1" w:semiHidden="1" w:unhideWhenUsed="1"/>
+    <w:lsdException w:name="index 2" w:semiHidden="1" w:unhideWhenUsed="1"/>
+    <w:lsdException w:name="index 3" w:semiHidden="1" w:unhideWhenUsed="1"/>
+    <w:lsdException w:name="index 4" w:semiHidden="1" w:unhideWhenUsed="1"/>
+    <w:lsdException w:name="index 5" w:semiHidden="1" w:unhideWhenUsed="1"/>
+    <w:lsdException w:name="index 6" w:semiHidden="1" w:unhideWhenUsed="1"/>
+    <w:lsdException w:name="index 7" w:semiHidden="1" w:unhideWhenUsed="1"/>
+    <w:lsdException w:name="index 8" w:semiHidden="1" w:unhideWhenUsed="1"/>
+    <w:lsdException w:name="index 9" w:semiHidden="1" w:unhideWhenUsed="1"/>
+    <w:lsdException w:name="toc 1" w:semiHidden="1" w:uiPriority="39" w:unhideWhenUsed="1"/>
+    <w:lsdException w:name="toc 2" w:semiHidden="1" w:uiPriority="39" w:unhideWhenUsed="1"/>
+    <w:lsdException w:name="toc 3" w:semiHidden="1" w:uiPriority="39" w:unhideWhenUsed="1"/>
+    <w:lsdException w:name="toc 4" w:semiHidden="1" w:uiPriority="39" w:unhideWhenUsed="1"/>
+    <w:lsdException w:name="toc 5" w:semiHidden="1" w:uiPriority="39" w:unhideWhenUsed="1"/>
+    <w:lsdException w:name="toc 6" w:semiHidden="1" w:uiPriority="39" w:unhideWhenUsed="1"/>
+    <w:lsdException w:name="toc 7" w:semiHidden="1" w:uiPriority="39" w:unhideWhenUsed="1"/>
+    <w:lsdException w:name="toc 8" w:semiHidden="1" w:uiPriority="39" w:unhideWhenUsed="1"/>
+    <w:lsdException w:name="toc 9" w:semiHidden="1" w:uiPriority="39" w:unhideWhenUsed="1"/>
+    <w:lsdException w:name="Normal Indent" w:semiHidden="1" w:unhideWhenUsed="1"/>
+    <w:lsdException w:name="footnote text" w:semiHidden="1" w:unhideWhenUsed="1"/>
+    <w:lsdException w:name="annotation text" w:semiHidden="1" w:unhideWhenUsed="1"/>
+    <w:lsdException w:name="header" w:semiHidden="1" w:unhideWhenUsed="1"/>
+    <w:lsdException w:name="footer" w:semiHidden="1" w:unhideWhenUsed="1"/>
+    <w:lsdException w:name="index heading" w:semiHidden="1" w:unhideWhenUsed="1"/>
+    <w:lsdException w:name="caption" w:semiHidden="1" w:uiPriority="35" w:unhideWhenUsed="1" w:qFormat="1"/>
+    <w:lsdException w:name="table of figures" w:semiHidden="1" w:unhideWhenUsed="1"/>
+    <w:lsdException w:name="envelope address" w:semiHidden="1" w:unhideWhenUsed="1"/>
+    <w:lsdException w:name="envelope return" w:semiHidden="1" w:unhideWhenUsed="1"/>
+    <w:lsdException w:name="footnote reference" w:semiHidden="1" w:unhideWhenUsed="1"/>
+    <w:lsdException w:name="annotation reference" w:semiHidden="1" w:unhideWhenUsed="1"/>
+    <w:lsdException w:name="line number" w:semiHidden="1" w:unhideWhenUsed="1"/>
+    <w:lsdException w:name="page number" w:semiHidden="1" w:unhideWhenUsed="1"/>
+    <w:lsdException w:name="endnote reference" w:semiHidden="1" w:unhideWhenUsed="1"/>
+    <w:lsdException w:name="endnote text" w:semiHidden="1" w:unhideWhenUsed="1"/>
+    <w:lsdException w:name="table of authorities" w:semiHidden="1" w:unhideWhenUsed="1"/>
+    <w:lsdException w:name="macro" w:semiHidden="1" w:unhideWhenUsed="1"/>
+    <w:lsdException w:name="toa heading" w:semiHidden="1" w:unhideWhenUsed="1"/>
+    <w:lsdException w:name="List" w:semiHidden="1" w:unhideWhenUsed="1"/>
+    <w:lsdException w:name="List Bullet" w:semiHidden="1" w:unhideWhenUsed="1"/>
+    <w:lsdException w:name="List Number" w:semiHidden="1" w:unhideWhenUsed="1"/>
+    <w:lsdException w:name="List 2" w:semiHidden="1" w:unhideWhenUsed="1"/>
+    <w:lsdException w:name="List 3" w:semiHidden="1" w:unhideWhenUsed="1"/>
+    <w:lsdException w:name="List 4" w:semiHidden="1" w:unhideWhenUsed="1"/>
+    <w:lsdException w:name="List 5" w:semiHidden="1" w:unhideWhenUsed="1"/>
+    <w:lsdException w:name="List Bullet 2" w:semiHidden="1" w:unhideWhenUsed="1"/>
+    <w:lsdException w:name="List Bullet 3" w:semiHidden="1" w:unhideWhenUsed="1"/>
+    <w:lsdException w:name="List Bullet 4" w:semiHidden="1" w:unhideWhenUsed="1"/>
+    <w:lsdException w:name="List Bullet 5" w:semiHidden="1" w:unhideWhenUsed="1"/>
+    <w:lsdException w:name="List Number 2" w:semiHidden="1" w:unhideWhenUsed="1"/>
+    <w:lsdException w:name="List Number 3" w:semiHidden="1" w:unhideWhenUsed="1"/>
+    <w:lsdException w:name="List Number 4" w:semiHidden="1" w:unhideWhenUsed="1"/>
+    <w:lsdException w:name="List Number 5" w:semiHidden="1" w:unhideWhenUsed="1"/>
+    <w:lsdException w:name="Title" w:uiPriority="10" w:qFormat="1"/>
+    <w:lsdException w:name="Closing" w:semiHidden="1" w:unhideWhenUsed="1"/>
+    <w:lsdException w:name="Signature" w:semiHidden="1" w:unhideWhenUsed="1"/>
+    <w:lsdException w:name="Default Paragraph Font" w:semiHidden="1" w:uiPriority="1" w:unhideWhenUsed="1"/>
+    <w:lsdException w:name="Body Text" w:semiHidden="1" w:unhideWhenUsed="1"/>
+    <w:lsdException w:name="Body Text Indent" w:semiHidden="1" w:unhideWhenUsed="1"/>
+    <w:lsdException w:name="List Continue" w:semiHidden="1" w:unhideWhenUsed="1"/>
+    <w:lsdException w:name="List Continue 2" w:semiHidden="1" w:unhideWhenUsed="1"/>
+    <w:lsdException w:name="List Continue 3" w:semiHidden="1" w:unhideWhenUsed="1"/>
+    <w:lsdException w:name="List Continue 4" w:semiHidden="1" w:unhideWhenUsed="1"/>
+    <w:lsdException w:name="List Continue 5" w:semiHidden="1" w:unhideWhenUsed="1"/>
+    <w:lsdException w:name="Message Header" w:semiHidden="1" w:unhideWhenUsed="1"/>
+    <w:lsdException w:name="Subtitle" w:uiPriority="11" w:qFormat="1"/>
+    <w:lsdException w:name="Salutation" w:semiHidden="1" w:unhideWhenUsed="1"/>
+    <w:lsdException w:name="Date" w:semiHidden="1" w:unhideWhenUsed="1"/>
+    <w:lsdException w:name="Body Text First Indent" w:semiHidden="1" w:unhideWhenUsed="1"/>
+    <w:lsdException w:name="Body Text First Indent 2" w:semiHidden="1" w:unhideWhenUsed="1"/>
+    <w:lsdException w:name="Note Heading" w:semiHidden="1" w:unhideWhenUsed="1"/>
+    <w:lsdException w:name="Body Text 2" w:semiHidden="1" w:unhideWhenUsed="1"/>
+    <w:lsdException w:name="Body Text 3" w:semiHidden="1" w:unhideWhenUsed="1"/>
+    <w:lsdException w:name="Body Text Indent 2" w:semiHidden="1" w:unhideWhenUsed="1"/>
+    <w:lsdException w:name="Body Text Indent 3" w:semiHidden="1" w:unhideWhenUsed="1"/>
+    <w:lsdException w:name="Block Text" w:semiHidden="1" w:unhideWhenUsed="1"/>
+    <w:lsdException w:name="Hyperlink" w:semiHidden="1" w:unhideWhenUsed="1"/>
+    <w:lsdException w:name="FollowedHyperlink" w:semiHidden="1" w:unhideWhenUsed="1"/>
+    <w:lsdException w:name="Strong" w:uiPriority="22" w:qFormat="1"/>
+    <w:lsdException w:name="Emphasis" w:uiPriority="20" w:qFormat="1"/>
+    <w:lsdException w:name="Document Map" w:semiHidden="1" w:unhideWhenUsed="1"/>
+    <w:lsdException w:name="Plain Text" w:semiHidden="1" w:unhideWhenUsed="1"/>
+    <w:lsdException w:name="E-mail Signature" w:semiHidden="1" w:unhideWhenUsed="1"/>
+    <w:lsdException w:name="HTML Top of Form" w:semiHidden="1" w:unhideWhenUsed="1"/>
+    <w:lsdException w:name="HTML Bottom of Form" w:semiHidden="1" w:unhideWhenUsed="1"/>
+    <w:lsdException w:name="Normal (Web)" w:semiHidden="1" w:unhideWhenUsed="1"/>
+    <w:lsdException w:name="HTML Acronym" w:semiHidden="1" w:unhideWhenUsed="1"/>
+    <w:lsdException w:name="HTML Address" w:semiHidden="1" w:unhideWhenUsed="1"/>
+    <w:lsdException w:name="HTML Cite" w:semiHidden="1" w:unhideWhenUsed="1"/>
+    <w:lsdException w:name="HTML Code" w:semiHidden="1" w:unhideWhenUsed="1"/>
+    <w:lsdException w:name="HTML Definition" w:semiHidden="1" w:unhideWhenUsed="1"/>
+    <w:lsdException w:name="HTML Keyboard" w:semiHidden="1" w:unhideWhenUsed="1"/>
+    <w:lsdException w:name="HTML Preformatted" w:semiHidden="1" w:unhideWhenUsed="1"/>
+    <w:lsdException w:name="HTML Sample" w:semiHidden="1" w:unhideWhenUsed="1"/>
+    <w:lsdException w:name="HTML Typewriter" w:semiHidden="1" w:unhideWhenUsed="1"/>
+    <w:lsdException w:name="HTML Variable" w:semiHidden="1" w:unhideWhenUsed="1"/>
+    <w:lsdException w:name="Normal Table" w:semiHidden="1" w:unhideWhenUsed="1"/>
+    <w:lsdException w:name="annotation subject" w:semiHidden="1" w:unhideWhenUsed="1"/>
+    <w:lsdException w:name="No List" w:semiHidden="1" w:unhideWhenUsed="1"/>
+    <w:lsdException w:name="Outline List 1" w:semiHidden="1" w:unhideWhenUsed="1"/>
+    <w:lsdException w:name="Outline List 2" w:semiHidden="1" w:unhideWhenUsed="1"/>
+    <w:lsdException w:name="Outline List 3" w:semiHidden="1" w:unhideWhenUsed="1"/>
+    <w:lsdException w:name="Table Simple 1" w:semiHidden="1" w:unhideWhenUsed="1"/>
+    <w:lsdException w:name="Table Simple 2" w:semiHidden="1" w:unhideWhenUsed="1"/>
+    <w:lsdException w:name="Table Simple 3" w:semiHidden="1" w:unhideWhenUsed="1"/>
+    <w:lsdException w:name="Table Classic 1" w:semiHidden="1" w:unhideWhenUsed="1"/>
+    <w:lsdException w:name="Table Classic 2" w:semiHidden="1" w:unhideWhenUsed="1"/>
+    <w:lsdException w:name="Table Classic 3" w:semiHidden="1" w:unhideWhenUsed="1"/>
+    <w:lsdException w:name="Table Classic 4" w:semiHidden="1" w:unhideWhenUsed="1"/>
+    <w:lsdException w:name="Table Colorful 1" w:semiHidden="1" w:unhideWhenUsed="1"/>
+    <w:lsdException w:name="Table Colorful 2" w:semiHidden="1" w:unhideWhenUsed="1"/>
+    <w:lsdException w:name="Table Colorful 3" w:semiHidden="1" w:unhideWhenUsed="1"/>
+    <w:lsdException w:name="Table Columns 1" w:semiHidden="1" w:unhideWhenUsed="1"/>
+    <w:lsdException w:name="Table Columns 2" w:semiHidden="1" w:unhideWhenUsed="1"/>
+    <w:lsdException w:name="Table Columns 3" w:semiHidden="1" w:unhideWhenUsed="1"/>
+    <w:lsdException w:name="Table Columns 4" w:semiHidden="1" w:unhideWhenUsed="1"/>
+    <w:lsdException w:name="Table Columns 5" w:semiHidden="1" w:unhideWhenUsed="1"/>
+    <w:lsdException w:name="Table Grid 1" w:semiHidden="1" w:unhideWhenUsed="1"/>
+    <w:lsdException w:name="Table Grid 2" w:semiHidden="1" w:unhideWhenUsed="1"/>
+    <w:lsdException w:name="Table Grid 3" w:semiHidden="1" w:unhideWhenUsed="1"/>
+    <w:lsdException w:name="Table Grid 4" w:semiHidden="1" w:unhideWhenUsed="1"/>
+    <w:lsdException w:name="Table Grid 5" w:semiHidden="1" w:unhideWhenUsed="1"/>
+    <w:lsdException w:name="Table Grid 6" w:semiHidden="1" w:unhideWhenUsed="1"/>
+    <w:lsdException w:name="Table Grid 7" w:semiHidden="1" w:unhideWhenUsed="1"/>
+    <w:lsdException w:name="Table Grid 8" w:semiHidden="1" w:unhideWhenUsed="1"/>
+    <w:lsdException w:name="Table List 1" w:semiHidden="1" w:unhideWhenUsed="1"/>
+    <w:lsdException w:name="Table List 2" w:semiHidden="1" w:unhideWhenUsed="1"/>
+    <w:lsdException w:name="Table List 3" w:semiHidden="1" w:unhideWhenUsed="1"/>
+    <w:lsdException w:name="Table List 4" w:semiHidden="1" w:unhideWhenUsed="1"/>
+    <w:lsdException w:name="Table List 5" w:semiHidden="1" w:unhideWhenUsed="1"/>
+    <w:lsdException w:name="Table List 6" w:semiHidden="1" w:unhideWhenUsed="1"/>
+    <w:lsdException w:name="Table List 7" w:semiHidden="1" w:unhideWhenUsed="1"/>
+    <w:lsdException w:name="Table List 8" w:semiHidden="1" w:unhideWhenUsed="1"/>
+    <w:lsdException w:name="Table 3D effects 1" w:semiHidden="1" w:unhideWhenUsed="1"/>
+    <w:lsdException w:name="Table 3D effects 2" w:semiHidden="1" w:unhideWhenUsed="1"/>
+    <w:lsdException w:name="Table 3D effects 3" w:semiHidden="1" w:unhideWhenUsed="1"/>
+    <w:lsdException w:name="Table Contemporary" w:semiHidden="1" w:unhideWhenUsed="1"/>
+    <w:lsdException w:name="Table Elegant" w:semiHidden="1" w:unhideWhenUsed="1"/>
+    <w:lsdException w:name="Table Professional" w:semiHidden="1" w:unhideWhenUsed="1"/>
+    <w:lsdException w:name="Table Subtle 1" w:semiHidden="1" w:unhideWhenUsed="1"/>
+    <w:lsdException w:name="Table Subtle 2" w:semiHidden="1" w:unhideWhenUsed="1"/>
+    <w:lsdException w:name="Table Web 1" w:semiHidden="1" w:unhideWhenUsed="1"/>
+    <w:lsdException w:name="Table Web 2" w:semiHidden="1" w:unhideWhenUsed="1"/>
+    <w:lsdException w:name="Table Web 3" w:semiHidden="1" w:unhideWhenUsed="1"/>
+    <w:lsdException w:name="Balloon Text" w:semiHidden="1" w:unhideWhenUsed="1"/>
+    <w:lsdException w:name="Table Grid" w:uiPriority="39"/>
+    <w:lsdException w:name="Table Theme" w:semiHidden="1" w:unhideWhenUsed="1"/>
+    <w:lsdException w:name="Placeholder Text" w:semiHidden="1"/>
+    <w:lsdException w:name="No Spacing" w:uiPriority="1" w:qFormat="1"/>
+    <w:lsdException w:name="Light Shading" w:uiPriority="60"/>
+    <w:lsdException w:name="Light List" w:uiPriority="61"/>
+    <w:lsdException w:name="Light Grid" w:uiPriority="62"/>
+    <w:lsdException w:name="Medium Shading 1" w:uiPriority="63"/>
+    <w:lsdException w:name="Medium Shading 2" w:uiPriority="64"/>
+    <w:lsdException w:name="Medium List 1" w:uiPriority="65"/>
+    <w:lsdException w:name="Medium List 2" w:uiPriority="66"/>
+    <w:lsdException w:name="Medium Grid 1" w:uiPriority="67"/>
+    <w:lsdException w:name="Medium Grid 2" w:uiPriority="68"/>
+    <w:lsdException w:name="Medium Grid 3" w:uiPriority="69"/>
+    <w:lsdException w:name="Dark List" w:uiPriority="70"/>
+    <w:lsdException w:name="Colorful Shading" w:uiPriority="71"/>
+    <w:lsdException w:name="Colorful List" w:uiPriority="72"/>
+    <w:lsdException w:name="Colorful Grid" w:uiPriority="73"/>
+    <w:lsdException w:name="Light Shading Accent 1" w:uiPriority="60"/>
+    <w:lsdException w:name="Light List Accent 1" w:uiPriority="61"/>
+    <w:lsdException w:name="Light Grid Accent 1" w:uiPriority="62"/>
+    <w:lsdException w:name="Medium Shading 1 Accent 1" w:uiPriority="63"/>
+    <w:lsdException w:name="Medium Shading 2 Accent 1" w:uiPriority="64"/>
+    <w:lsdException w:name="Medium List 1 Accent 1" w:uiPriority="65"/>
+    <w:lsdException w:name="Revision" w:semiHidden="1"/>
+    <w:lsdException w:name="List Paragraph" w:uiPriority="34" w:qFormat="1"/>
+    <w:lsdException w:name="Quote" w:uiPriority="29" w:qFormat="1"/>
+    <w:lsdException w:name="Intense Quote" w:uiPriority="30" w:qFormat="1"/>
+    <w:lsdException w:name="Medium List 2 Accent 1" w:uiPriority="66"/>
+    <w:lsdException w:name="Medium Grid 1 Accent 1" w:uiPriority="67"/>
+    <w:lsdException w:name="Medium Grid 2 Accent 1" w:uiPriority="68"/>
+    <w:lsdException w:name="Medium Grid 3 Accent 1" w:uiPriority="69"/>
+    <w:lsdException w:name="Dark List Accent 1" w:uiPriority="70"/>
+    <w:lsdException w:name="Colorful Shading Accent 1" w:uiPriority="71"/>
+    <w:lsdException w:name="Colorful List Accent 1" w:uiPriority="72"/>
+    <w:lsdException w:name="Colorful Grid Accent 1" w:uiPriority="73"/>
+    <w:lsdException w:name="Light Shading Accent 2" w:uiPriority="60"/>
+    <w:lsdException w:name="Light List Accent 2" w:uiPriority="61"/>
+    <w:lsdException w:name="Light Grid Accent 2" w:uiPriority="62"/>
+    <w:lsdException w:name="Medium Shading 1 Accent 2" w:uiPriority="63"/>
+    <w:lsdException w:name="Medium Shading 2 Accent 2" w:uiPriority="64"/>
+    <w:lsdException w:name="Medium List 1 Accent 2" w:uiPriority="65"/>
+    <w:lsdException w:name="Medium List 2 Accent 2" w:uiPriority="66"/>
+    <w:lsdException w:name="Medium Grid 1 Accent 2" w:uiPriority="67"/>
+    <w:lsdException w:name="Medium Grid 2 Accent 2" w:uiPriority="68"/>
+    <w:lsdException w:name="Medium Grid 3 Accent 2" w:uiPriority="69"/>
+    <w:lsdException w:name="Dark List Accent 2" w:uiPriority="70"/>
+    <w:lsdException w:name="Colorful Shading Accent 2" w:uiPriority="71"/>
+    <w:lsdException w:name="Colorful List Accent 2" w:uiPriority="72"/>
+    <w:lsdException w:name="Colorful Grid Accent 2" w:uiPriority="73"/>
+    <w:lsdException w:name="Light Shading Accent 3" w:uiPriority="60"/>
+    <w:lsdException w:name="Light List Accent 3" w:uiPriority="61"/>
+    <w:lsdException w:name="Light Grid Accent 3" w:uiPriority="62"/>
+    <w:lsdException w:name="Medium Shading 1 Accent 3" w:uiPriority="63"/>
+    <w:lsdException w:name="Medium Shading 2 Accent 3" w:uiPriority="64"/>
+    <w:lsdException w:name="Medium List 1 Accent 3" w:uiPriority="65"/>
+    <w:lsdException w:name="Medium List 2 Accent 3" w:uiPriority="66"/>
+    <w:lsdException w:name="Medium Grid 1 Accent 3" w:uiPriority="67"/>
+    <w:lsdException w:name="Medium Grid 2 Accent 3" w:uiPriority="68"/>
+    <w:lsdException w:name="Medium Grid 3 Accent 3" w:uiPriority="69"/>
+    <w:lsdException w:name="Dark List Accent 3" w:uiPriority="70"/>
+    <w:lsdException w:name="Colorful Shading Accent 3" w:uiPriority="71"/>
+    <w:lsdException w:name="Colorful List Accent 3" w:uiPriority="72"/>
+    <w:lsdException w:name="Colorful Grid Accent 3" w:uiPriority="73"/>
+    <w:lsdException w:name="Light Shading Accent 4" w:uiPriority="60"/>
+    <w:lsdException w:name="Light List Accent 4" w:uiPriority="61"/>
+    <w:lsdException w:name="Light Grid Accent 4" w:uiPriority="62"/>
+    <w:lsdException w:name="Medium Shading 1 Accent 4" w:uiPriority="63"/>
+    <w:lsdException w:name="Medium Shading 2 Accent 4" w:uiPriority="64"/>
+    <w:lsdException w:name="Medium List 1 Accent 4" w:uiPriority="65"/>
+    <w:lsdException w:name="Medium List 2 Accent 4" w:uiPriority="66"/>
+    <w:lsdException w:name="Medium Grid 1 Accent 4" w:uiPriority="67"/>
+    <w:lsdException w:name="Medium Grid 2 Accent 4" w:uiPriority="68"/>
+    <w:lsdException w:name="Medium Grid 3 Accent 4" w:uiPriority="69"/>
+    <w:lsdException w:name="Dark List Accent 4" w:uiPriority="70"/>
+    <w:lsdException w:name="Colorful Shading Accent 4" w:uiPriority="71"/>
+    <w:lsdException w:name="Colorful List Accent 4" w:uiPriority="72"/>
+    <w:lsdException w:name="Colorful Grid Accent 4" w:uiPriority="73"/>
+    <w:lsdException w:name="Light Shading Accent 5" w:uiPriority="60"/>
+    <w:lsdException w:name="Light List Accent 5" w:uiPriority="61"/>
+    <w:lsdException w:name="Light Grid Accent 5" w:uiPriority="62"/>
+    <w:lsdException w:name="Medium Shading 1 Accent 5" w:uiPriority="63"/>
+    <w:lsdException w:name="Medium Shading 2 Accent 5" w:uiPriority="64"/>
+    <w:lsdException w:name="Medium List 1 Accent 5" w:uiPriority="65"/>
+    <w:lsdException w:name="Medium List 2 Accent 5" w:uiPriority="66"/>
+    <w:lsdException w:name="Medium Grid 1 Accent 5" w:uiPriority="67"/>
+    <w:lsdException w:name="Medium Grid 2 Accent 5" w:uiPriority="68"/>
+    <w:lsdException w:name="Medium Grid 3 Accent 5" w:uiPriority="69"/>
+    <w:lsdException w:name="Dark List Accent 5" w:uiPriority="70"/>
+    <w:lsdException w:name="Colorful Shading Accent 5" w:uiPriority="71"/>
+    <w:lsdException w:name="Colorful List Accent 5" w:uiPriority="72"/>
+    <w:lsdException w:name="Colorful Grid Accent 5" w:uiPriority="73"/>
+    <w:lsdException w:name="Light Shading Accent 6" w:uiPriority="60"/>
+    <w:lsdException w:name="Light List Accent 6" w:uiPriority="61"/>
+    <w:lsdException w:name="Light Grid Accent 6" w:uiPriority="62"/>
+    <w:lsdException w:name="Medium Shading 1 Accent 6" w:uiPriority="63"/>
+    <w:lsdException w:name="Medium Shading 2 Accent 6" w:uiPriority="64"/>
+    <w:lsdException w:name="Medium List 1 Accent 6" w:uiPriority="65"/>
+    <w:lsdException w:name="Medium List 2 Accent 6" w:uiPriority="66"/>
+    <w:lsdException w:name="Medium Grid 1 Accent 6" w:uiPriority="67"/>
+    <w:lsdException w:name="Medium Grid 2 Accent 6" w:uiPriority="68"/>
+    <w:lsdException w:name="Medium Grid 3 Accent 6" w:uiPriority="69"/>
+    <w:lsdException w:name="Dark List Accent 6" w:uiPriority="70"/>
+    <w:lsdException w:name="Colorful Shading Accent 6" w:uiPriority="71"/>
+    <w:lsdException w:name="Colorful List Accent 6" w:uiPriority="72"/>
+    <w:lsdException w:name="Colorful Grid Accent 6" w:uiPriority="73"/>
+    <w:lsdException w:name="Subtle Emphasis" w:uiPriority="19" w:qFormat="1"/>
+    <w:lsdException w:name="Intense Emphasis" w:uiPriority="21" w:qFormat="1"/>
+    <w:lsdException w:name="Subtle Reference" w:uiPriority="31" w:qFormat="1"/>
+    <w:lsdException w:name="Intense Reference" w:uiPriority="32" w:qFormat="1"/>
+    <w:lsdException w:name="Book Title" w:uiPriority="33" w:qFormat="1"/>
+    <w:lsdException w:name="Bibliography" w:semiHidden="1" w:uiPriority="37" w:unhideWhenUsed="1"/>
+    <w:lsdException w:name="TOC Heading" w:semiHidden="1" w:uiPriority="39" w:unhideWhenUsed="1" w:qFormat="1"/>
+    <w:lsdException w:name="Plain Table 1" w:uiPriority="41"/>
+    <w:lsdException w:name="Plain Table 2" w:uiPriority="42"/>
+    <w:lsdException w:name="Plain Table 3" w:uiPriority="43"/>
+    <w:lsdException w:name="Plain Table 4" w:uiPriority="44"/>
+    <w:lsdException w:name="Plain Table 5" w:uiPriority="45"/>
+    <w:lsdException w:name="Grid Table Light" w:uiPriority="40"/>
+    <w:lsdException w:name="Grid Table 1 Light" w:uiPriority="46"/>
+    <w:lsdException w:name="Grid Table 2" w:uiPriority="47"/>
+    <w:lsdException w:name="Grid Table 3" w:uiPriority="48"/>
+    <w:lsdException w:name="Grid Table 4" w:uiPriority="49"/>
+    <w:lsdException w:name="Grid Table 5 Dark" w:uiPriority="50"/>
+    <w:lsdException w:name="Grid Table 6 Colorful" w:uiPriority="51"/>
+    <w:lsdException w:name="Grid Table 7 Colorful" w:uiPriority="52"/>
+    <w:lsdException w:name="Grid Table 1 Light Accent 1" w:uiPriority="46"/>
+    <w:lsdException w:name="Grid Table 2 Accent 1" w:uiPriority="47"/>
+    <w:lsdException w:name="Grid Table 3 Accent 1" w:uiPriority="48"/>
+    <w:lsdException w:name="Grid Table 4 Accent 1" w:uiPriority="49"/>
+    <w:lsdException w:name="Grid Table 5 Dark Accent 1" w:uiPriority="50"/>
+    <w:lsdException w:name="Grid Table 6 Colorful Accent 1" w:uiPriority="51"/>
+    <w:lsdException w:name="Grid Table 7 Colorful Accent 1" w:uiPriority="52"/>
+    <w:lsdException w:name="Grid Table 1 Light Accent 2" w:uiPriority="46"/>
+    <w:lsdException w:name="Grid Table 2 Accent 2" w:uiPriority="47"/>
+    <w:lsdException w:name="Grid Table 3 Accent 2" w:uiPriority="48"/>
+    <w:lsdException w:name="Grid Table 4 Accent 2" w:uiPriority="49"/>
+    <w:lsdException w:name="Grid Table 5 Dark Accent 2" w:uiPriority="50"/>
+    <w:lsdException w:name="Grid Table 6 Colorful Accent 2" w:uiPriority="51"/>
+    <w:lsdException w:name="Grid Table 7 Colorful Accent 2" w:uiPriority="52"/>
+    <w:lsdException w:name="Grid Table 1 Light Accent 3" w:uiPriority="46"/>
+    <w:lsdException w:name="Grid Table 2 Accent 3" w:uiPriority="47"/>
+    <w:lsdException w:name="Grid Table 3 Accent 3" w:uiPriority="48"/>
+    <w:lsdException w:name="Grid Table 4 Accent 3" w:uiPriority="49"/>
+    <w:lsdException w:name="Grid Table 5 Dark Accent 3" w:uiPriority="50"/>
+    <w:lsdException w:name="Grid Table 6 Colorful Accent 3" w:uiPriority="51"/>
+    <w:lsdException w:name="Grid Table 7 Colorful Accent 3" w:uiPriority="52"/>
+    <w:lsdException w:name="Grid Table 1 Light Accent 4" w:uiPriority="46"/>
+    <w:lsdException w:name="Grid Table 2 Accent 4" w:uiPriority="47"/>
+    <w:lsdException w:name="Grid Table 3 Accent 4" w:uiPriority="48"/>
+    <w:lsdException w:name="Grid Table 4 Accent 4" w:uiPriority="49"/>
+    <w:lsdException w:name="Grid Table 5 Dark Accent 4" w:uiPriority="50"/>
+    <w:lsdException w:name="Grid Table 6 Colorful Accent 4" w:uiPriority="51"/>
+    <w:lsdException w:name="Grid Table 7 Colorful Accent 4" w:uiPriority="52"/>
+    <w:lsdException w:name="Grid Table 1 Light Accent 5" w:uiPriority="46"/>
+    <w:lsdException w:name="Grid Table 2 Accent 5" w:uiPriority="47"/>
+    <w:lsdException w:name="Grid Table 3 Accent 5" w:uiPriority="48"/>
+    <w:lsdException w:name="Grid Table 4 Accent 5" w:uiPriority="49"/>
+    <w:lsdException w:name="Grid Table 5 Dark Accent 5" w:uiPriority="50"/>
+    <w:lsdException w:name="Grid Table 6 Colorful Accent 5" w:uiPriority="51"/>
+    <w:lsdException w:name="Grid Table 7 Colorful Accent 5" w:uiPriority="52"/>
+    <w:lsdException w:name="Grid Table 1 Light Accent 6" w:uiPriority="46"/>
+    <w:lsdException w:name="Grid Table 2 Accent 6" w:uiPriority="47"/>
+    <w:lsdException w:name="Grid Table 3 Accent 6" w:uiPriority="48"/>
+    <w:lsdException w:name="Grid Table 4 Accent 6" w:uiPriority="49"/>
+    <w:lsdException w:name="Grid Table 5 Dark Accent 6" w:uiPriority="50"/>
+    <w:lsdException w:name="Grid Table 6 Colorful Accent 6" w:uiPriority="51"/>
+    <w:lsdException w:name="Grid Table 7 Colorful Accent 6" w:uiPriority="52"/>
+    <w:lsdException w:name="List Table 1 Light" w:uiPriority="46"/>
+    <w:lsdException w:name="List Table 2" w:uiPriority="47"/>
+    <w:lsdException w:name="List Table 3" w:uiPriority="48"/>
+    <w:lsdException w:name="List Table 4" w:uiPriority="49"/>
+    <w:lsdException w:name="List Table 5 Dark" w:uiPriority="50"/>
+    <w:lsdException w:name="List Table 6 Colorful" w:uiPriority="51"/>
+    <w:lsdException w:name="List Table 7 Colorful" w:uiPriority="52"/>
+    <w:lsdException w:name="List Table 1 Light Accent 1" w:uiPriority="46"/>
+    <w:lsdException w:name="List Table 2 Accent 1" w:uiPriority="47"/>
+    <w:lsdException w:name="List Table 3 Accent 1" w:uiPriority="48"/>
+    <w:lsdException w:name="List Table 4 Accent 1" w:uiPriority="49"/>
+    <w:lsdException w:name="List Table 5 Dark Accent 1" w:uiPriority="50"/>
+    <w:lsdException w:name="List Table 6 Colorful Accent 1" w:uiPriority="51"/>
+    <w:lsdException w:name="List Table 7 Colorful Accent 1" w:uiPriority="52"/>
+    <w:lsdException w:name="List Table 1 Light Accent 2" w:uiPriority="46"/>
+    <w:lsdException w:name="List Table 2 Accent 2" w:uiPriority="47"/>
+    <w:lsdException w:name="List Table 3 Accent 2" w:uiPriority="48"/>
+    <w:lsdException w:name="List Table 4 Accent 2" w:uiPriority="49"/>
+    <w:lsdException w:name="List Table 5 Dark Accent 2" w:uiPriority="50"/>
+    <w:lsdException w:name="List Table 6 Colorful Accent 2" w:uiPriority="51"/>
+    <w:lsdException w:name="List Table 7 Colorful Accent 2" w:uiPriority="52"/>
+    <w:lsdException w:name="List Table 1 Light Accent 3" w:uiPriority="46"/>
+    <w:lsdException w:name="List Table 2 Accent 3" w:uiPriority="47"/>
+    <w:lsdException w:name="List Table 3 Accent 3" w:uiPriority="48"/>
+    <w:lsdException w:name="List Table 4 Accent 3" w:uiPriority="49"/>
+    <w:lsdException w:name="List Table 5 Dark Accent 3" w:uiPriority="50"/>
+    <w:lsdException w:name="List Table 6 Colorful Accent 3" w:uiPriority="51"/>
+    <w:lsdException w:name="List Table 7 Colorful Accent 3" w:uiPriority="52"/>
+    <w:lsdException w:name="List Table 1 Light Accent 4" w:uiPriority="46"/>
+    <w:lsdException w:name="List Table 2 Accent 4" w:uiPriority="47"/>
+    <w:lsdException w:name="List Table 3 Accent 4" w:uiPriority="48"/>
+    <w:lsdException w:name="List Table 4 Accent 4" w:uiPriority="49"/>
+    <w:lsdException w:name="List Table 5 Dark Accent 4" w:uiPriority="50"/>
+    <w:lsdException w:name="List Table 6 Colorful Accent 4" w:uiPriority="51"/>
+    <w:lsdException w:name="List Table 7 Colorful Accent 4" w:uiPriority="52"/>
+    <w:lsdException w:name="List Table 1 Light Accent 5" w:uiPriority="46"/>
+    <w:lsdException w:name="List Table 2 Accent 5" w:uiPriority="47"/>
+    <w:lsdException w:name="List Table 3 Accent 5" w:uiPriority="48"/>
+    <w:lsdException w:name="List Table 4 Accent 5" w:uiPriority="49"/>
+    <w:lsdException w:name="List Table 5 Dark Accent 5" w:uiPriority="50"/>
+    <w:lsdException w:name="List Table 6 Colorful Accent 5" w:uiPriority="51"/>
+    <w:lsdException w:name="List Table 7 Colorful Accent 5" w:uiPriority="52"/>
+    <w:lsdException w:name="List Table 1 Light Accent 6" w:uiPriority="46"/>
+    <w:lsdException w:name="List Table 2 Accent 6" w:uiPriority="47"/>
+    <w:lsdException w:name="List Table 3 Accent 6" w:uiPriority="48"/>
+    <w:lsdException w:name="List Table 4 Accent 6" w:uiPriority="49"/>
+    <w:lsdException w:name="List Table 5 Dark Accent 6" w:uiPriority="50"/>
+    <w:lsdException w:name="List Table 6 Colorful Accent 6" w:uiPriority="51"/>
+    <w:lsdException w:name="List Table 7 Colorful Accent 6" w:uiPriority="52"/>
   </w:latentStyles>
   <w:style w:type="paragraph" w:default="1" w:styleId="a">
     <w:name w:val="Normal"/>
@@ -6294,7 +6437,7 @@
     <w:name w:val="heading 2"/>
     <w:basedOn w:val="a"/>
     <w:next w:val="a"/>
-    <w:link w:val="2Char"/>
+    <w:link w:val="20"/>
     <w:uiPriority w:val="9"/>
     <w:unhideWhenUsed/>
     <w:qFormat/>
@@ -6317,7 +6460,7 @@
     <w:name w:val="heading 4"/>
     <w:basedOn w:val="a"/>
     <w:next w:val="a"/>
-    <w:link w:val="4Char"/>
+    <w:link w:val="40"/>
     <w:uiPriority w:val="9"/>
     <w:semiHidden/>
     <w:unhideWhenUsed/>
@@ -6364,8 +6507,8 @@
     <w:semiHidden/>
     <w:unhideWhenUsed/>
   </w:style>
-  <w:style w:type="character" w:customStyle="1" w:styleId="2Char">
-    <w:name w:val="标题 2 Char"/>
+  <w:style w:type="character" w:customStyle="1" w:styleId="20">
+    <w:name w:val="标题 2 字符"/>
     <w:basedOn w:val="a0"/>
     <w:link w:val="2"/>
     <w:uiPriority w:val="9"/>
@@ -6388,8 +6531,8 @@
       <w:ind w:firstLineChars="200" w:firstLine="420"/>
     </w:pPr>
   </w:style>
-  <w:style w:type="character" w:customStyle="1" w:styleId="4Char">
-    <w:name w:val="标题 4 Char"/>
+  <w:style w:type="character" w:customStyle="1" w:styleId="40">
+    <w:name w:val="标题 4 字符"/>
     <w:basedOn w:val="a0"/>
     <w:link w:val="4"/>
     <w:uiPriority w:val="9"/>
@@ -6438,7 +6581,6 @@
     <w:uiPriority w:val="39"/>
     <w:rsid w:val="008910E4"/>
     <w:tblPr>
-      <w:tblInd w:w="0" w:type="dxa"/>
       <w:tblBorders>
         <w:top w:val="single" w:sz="4" w:space="0" w:color="auto"/>
         <w:left w:val="single" w:sz="4" w:space="0" w:color="auto"/>
@@ -6447,18 +6589,12 @@
         <w:insideH w:val="single" w:sz="4" w:space="0" w:color="auto"/>
         <w:insideV w:val="single" w:sz="4" w:space="0" w:color="auto"/>
       </w:tblBorders>
-      <w:tblCellMar>
-        <w:top w:w="0" w:type="dxa"/>
-        <w:left w:w="108" w:type="dxa"/>
-        <w:bottom w:w="0" w:type="dxa"/>
-        <w:right w:w="108" w:type="dxa"/>
-      </w:tblCellMar>
     </w:tblPr>
   </w:style>
   <w:style w:type="paragraph" w:styleId="a7">
     <w:name w:val="footnote text"/>
     <w:basedOn w:val="a"/>
-    <w:link w:val="Char"/>
+    <w:link w:val="a8"/>
     <w:uiPriority w:val="99"/>
     <w:semiHidden/>
     <w:unhideWhenUsed/>
@@ -6472,8 +6608,8 @@
       <w:szCs w:val="18"/>
     </w:rPr>
   </w:style>
-  <w:style w:type="character" w:customStyle="1" w:styleId="Char">
-    <w:name w:val="脚注文本 Char"/>
+  <w:style w:type="character" w:customStyle="1" w:styleId="a8">
+    <w:name w:val="脚注文本 字符"/>
     <w:basedOn w:val="a0"/>
     <w:link w:val="a7"/>
     <w:uiPriority w:val="99"/>
@@ -6484,7 +6620,7 @@
       <w:szCs w:val="18"/>
     </w:rPr>
   </w:style>
-  <w:style w:type="character" w:styleId="a8">
+  <w:style w:type="character" w:styleId="a9">
     <w:name w:val="footnote reference"/>
     <w:basedOn w:val="a0"/>
     <w:uiPriority w:val="99"/>
@@ -6495,10 +6631,10 @@
       <w:vertAlign w:val="superscript"/>
     </w:rPr>
   </w:style>
-  <w:style w:type="paragraph" w:styleId="a9">
+  <w:style w:type="paragraph" w:styleId="aa">
     <w:name w:val="header"/>
     <w:basedOn w:val="a"/>
-    <w:link w:val="Char0"/>
+    <w:link w:val="ab"/>
     <w:uiPriority w:val="99"/>
     <w:unhideWhenUsed/>
     <w:rsid w:val="002B074D"/>
@@ -6518,10 +6654,10 @@
       <w:szCs w:val="18"/>
     </w:rPr>
   </w:style>
-  <w:style w:type="character" w:customStyle="1" w:styleId="Char0">
-    <w:name w:val="页眉 Char"/>
+  <w:style w:type="character" w:customStyle="1" w:styleId="ab">
+    <w:name w:val="页眉 字符"/>
     <w:basedOn w:val="a0"/>
-    <w:link w:val="a9"/>
+    <w:link w:val="aa"/>
     <w:uiPriority w:val="99"/>
     <w:rsid w:val="002B074D"/>
     <w:rPr>
@@ -6529,10 +6665,10 @@
       <w:szCs w:val="18"/>
     </w:rPr>
   </w:style>
-  <w:style w:type="paragraph" w:styleId="aa">
+  <w:style w:type="paragraph" w:styleId="ac">
     <w:name w:val="footer"/>
     <w:basedOn w:val="a"/>
-    <w:link w:val="Char1"/>
+    <w:link w:val="ad"/>
     <w:uiPriority w:val="99"/>
     <w:unhideWhenUsed/>
     <w:rsid w:val="002B074D"/>
@@ -6549,10 +6685,10 @@
       <w:szCs w:val="18"/>
     </w:rPr>
   </w:style>
-  <w:style w:type="character" w:customStyle="1" w:styleId="Char1">
-    <w:name w:val="页脚 Char"/>
+  <w:style w:type="character" w:customStyle="1" w:styleId="ad">
+    <w:name w:val="页脚 字符"/>
     <w:basedOn w:val="a0"/>
-    <w:link w:val="aa"/>
+    <w:link w:val="ac"/>
     <w:uiPriority w:val="99"/>
     <w:rsid w:val="002B074D"/>
     <w:rPr>
@@ -6560,10 +6696,10 @@
       <w:szCs w:val="18"/>
     </w:rPr>
   </w:style>
-  <w:style w:type="paragraph" w:styleId="ab">
+  <w:style w:type="paragraph" w:styleId="ae">
     <w:name w:val="Balloon Text"/>
     <w:basedOn w:val="a"/>
-    <w:link w:val="Char2"/>
+    <w:link w:val="af"/>
     <w:uiPriority w:val="99"/>
     <w:semiHidden/>
     <w:unhideWhenUsed/>
@@ -6573,469 +6709,10 @@
       <w:szCs w:val="18"/>
     </w:rPr>
   </w:style>
-  <w:style w:type="character" w:customStyle="1" w:styleId="Char2">
-    <w:name w:val="批注框文本 Char"/>
+  <w:style w:type="character" w:customStyle="1" w:styleId="af">
+    <w:name w:val="批注框文本 字符"/>
     <w:basedOn w:val="a0"/>
-    <w:link w:val="ab"/>
-    <w:uiPriority w:val="99"/>
-    <w:semiHidden/>
-    <w:rsid w:val="002B074D"/>
-    <w:rPr>
-      <w:sz w:val="18"/>
-      <w:szCs w:val="18"/>
-    </w:rPr>
-  </w:style>
-</w:styles>
-</file>
-
-<file path=word/stylesWithEffects.xml><?xml version="1.0" encoding="utf-8"?>
-<w:styles xmlns:wpc="http://schemas.microsoft.com/office/word/2010/wordprocessingCanvas" xmlns:mc="http://schemas.openxmlformats.org/markup-compatibility/2006" xmlns:o="urn:schemas-microsoft-com:office:office" xmlns:r="http://schemas.openxmlformats.org/officeDocument/2006/relationships" xmlns:m="http://schemas.openxmlformats.org/officeDocument/2006/math" xmlns:v="urn:schemas-microsoft-com:vml" xmlns:wp14="http://schemas.microsoft.com/office/word/2010/wordprocessingDrawing" xmlns:wp="http://schemas.openxmlformats.org/drawingml/2006/wordprocessingDrawing" xmlns:w10="urn:schemas-microsoft-com:office:word" xmlns:w="http://schemas.openxmlformats.org/wordprocessingml/2006/main" xmlns:w14="http://schemas.microsoft.com/office/word/2010/wordml" xmlns:wpg="http://schemas.microsoft.com/office/word/2010/wordprocessingGroup" xmlns:wpi="http://schemas.microsoft.com/office/word/2010/wordprocessingInk" xmlns:wne="http://schemas.microsoft.com/office/word/2006/wordml" xmlns:wps="http://schemas.microsoft.com/office/word/2010/wordprocessingShape" mc:Ignorable="w14 wp14">
-  <w:docDefaults>
-    <w:rPrDefault>
-      <w:rPr>
-        <w:rFonts w:asciiTheme="minorHAnsi" w:eastAsiaTheme="minorEastAsia" w:hAnsiTheme="minorHAnsi" w:cstheme="minorBidi"/>
-        <w:kern w:val="2"/>
-        <w:sz w:val="21"/>
-        <w:szCs w:val="22"/>
-        <w:lang w:val="en-US" w:eastAsia="zh-CN" w:bidi="ar-SA"/>
-      </w:rPr>
-    </w:rPrDefault>
-    <w:pPrDefault/>
-  </w:docDefaults>
-  <w:latentStyles w:defLockedState="0" w:defUIPriority="99" w:defSemiHidden="1" w:defUnhideWhenUsed="1" w:defQFormat="0" w:count="267">
-    <w:lsdException w:name="Normal" w:semiHidden="0" w:uiPriority="0" w:unhideWhenUsed="0" w:qFormat="1"/>
-    <w:lsdException w:name="heading 1" w:semiHidden="0" w:uiPriority="9" w:unhideWhenUsed="0" w:qFormat="1"/>
-    <w:lsdException w:name="heading 2" w:uiPriority="9" w:qFormat="1"/>
-    <w:lsdException w:name="heading 3" w:uiPriority="9" w:qFormat="1"/>
-    <w:lsdException w:name="heading 4" w:uiPriority="9" w:qFormat="1"/>
-    <w:lsdException w:name="heading 5" w:uiPriority="9" w:qFormat="1"/>
-    <w:lsdException w:name="heading 6" w:uiPriority="9" w:qFormat="1"/>
-    <w:lsdException w:name="heading 7" w:uiPriority="9" w:qFormat="1"/>
-    <w:lsdException w:name="heading 8" w:uiPriority="9" w:qFormat="1"/>
-    <w:lsdException w:name="heading 9" w:uiPriority="9" w:qFormat="1"/>
-    <w:lsdException w:name="toc 1" w:uiPriority="39"/>
-    <w:lsdException w:name="toc 2" w:uiPriority="39"/>
-    <w:lsdException w:name="toc 3" w:uiPriority="39"/>
-    <w:lsdException w:name="toc 4" w:uiPriority="39"/>
-    <w:lsdException w:name="toc 5" w:uiPriority="39"/>
-    <w:lsdException w:name="toc 6" w:uiPriority="39"/>
-    <w:lsdException w:name="toc 7" w:uiPriority="39"/>
-    <w:lsdException w:name="toc 8" w:uiPriority="39"/>
-    <w:lsdException w:name="toc 9" w:uiPriority="39"/>
-    <w:lsdException w:name="caption" w:uiPriority="35" w:qFormat="1"/>
-    <w:lsdException w:name="Title" w:semiHidden="0" w:uiPriority="10" w:unhideWhenUsed="0" w:qFormat="1"/>
-    <w:lsdException w:name="Default Paragraph Font" w:uiPriority="1"/>
-    <w:lsdException w:name="Subtitle" w:semiHidden="0" w:uiPriority="11" w:unhideWhenUsed="0" w:qFormat="1"/>
-    <w:lsdException w:name="Strong" w:semiHidden="0" w:uiPriority="22" w:unhideWhenUsed="0" w:qFormat="1"/>
-    <w:lsdException w:name="Emphasis" w:semiHidden="0" w:uiPriority="20" w:unhideWhenUsed="0" w:qFormat="1"/>
-    <w:lsdException w:name="Table Grid" w:semiHidden="0" w:uiPriority="39" w:unhideWhenUsed="0"/>
-    <w:lsdException w:name="Placeholder Text" w:unhideWhenUsed="0"/>
-    <w:lsdException w:name="No Spacing" w:semiHidden="0" w:uiPriority="1" w:unhideWhenUsed="0" w:qFormat="1"/>
-    <w:lsdException w:name="Light Shading" w:semiHidden="0" w:uiPriority="60" w:unhideWhenUsed="0"/>
-    <w:lsdException w:name="Light List" w:semiHidden="0" w:uiPriority="61" w:unhideWhenUsed="0"/>
-    <w:lsdException w:name="Light Grid" w:semiHidden="0" w:uiPriority="62" w:unhideWhenUsed="0"/>
-    <w:lsdException w:name="Medium Shading 1" w:semiHidden="0" w:uiPriority="63" w:unhideWhenUsed="0"/>
-    <w:lsdException w:name="Medium Shading 2" w:semiHidden="0" w:uiPriority="64" w:unhideWhenUsed="0"/>
-    <w:lsdException w:name="Medium List 1" w:semiHidden="0" w:uiPriority="65" w:unhideWhenUsed="0"/>
-    <w:lsdException w:name="Medium List 2" w:semiHidden="0" w:uiPriority="66" w:unhideWhenUsed="0"/>
-    <w:lsdException w:name="Medium Grid 1" w:semiHidden="0" w:uiPriority="67" w:unhideWhenUsed="0"/>
-    <w:lsdException w:name="Medium Grid 2" w:semiHidden="0" w:uiPriority="68" w:unhideWhenUsed="0"/>
-    <w:lsdException w:name="Medium Grid 3" w:semiHidden="0" w:uiPriority="69" w:unhideWhenUsed="0"/>
-    <w:lsdException w:name="Dark List" w:semiHidden="0" w:uiPriority="70" w:unhideWhenUsed="0"/>
-    <w:lsdException w:name="Colorful Shading" w:semiHidden="0" w:uiPriority="71" w:unhideWhenUsed="0"/>
-    <w:lsdException w:name="Colorful List" w:semiHidden="0" w:uiPriority="72" w:unhideWhenUsed="0"/>
-    <w:lsdException w:name="Colorful Grid" w:semiHidden="0" w:uiPriority="73" w:unhideWhenUsed="0"/>
-    <w:lsdException w:name="Light Shading Accent 1" w:semiHidden="0" w:uiPriority="60" w:unhideWhenUsed="0"/>
-    <w:lsdException w:name="Light List Accent 1" w:semiHidden="0" w:uiPriority="61" w:unhideWhenUsed="0"/>
-    <w:lsdException w:name="Light Grid Accent 1" w:semiHidden="0" w:uiPriority="62" w:unhideWhenUsed="0"/>
-    <w:lsdException w:name="Medium Shading 1 Accent 1" w:semiHidden="0" w:uiPriority="63" w:unhideWhenUsed="0"/>
-    <w:lsdException w:name="Medium Shading 2 Accent 1" w:semiHidden="0" w:uiPriority="64" w:unhideWhenUsed="0"/>
-    <w:lsdException w:name="Medium List 1 Accent 1" w:semiHidden="0" w:uiPriority="65" w:unhideWhenUsed="0"/>
-    <w:lsdException w:name="Revision" w:unhideWhenUsed="0"/>
-    <w:lsdException w:name="List Paragraph" w:semiHidden="0" w:uiPriority="34" w:unhideWhenUsed="0" w:qFormat="1"/>
-    <w:lsdException w:name="Quote" w:semiHidden="0" w:uiPriority="29" w:unhideWhenUsed="0" w:qFormat="1"/>
-    <w:lsdException w:name="Intense Quote" w:semiHidden="0" w:uiPriority="30" w:unhideWhenUsed="0" w:qFormat="1"/>
-    <w:lsdException w:name="Medium List 2 Accent 1" w:semiHidden="0" w:uiPriority="66" w:unhideWhenUsed="0"/>
-    <w:lsdException w:name="Medium Grid 1 Accent 1" w:semiHidden="0" w:uiPriority="67" w:unhideWhenUsed="0"/>
-    <w:lsdException w:name="Medium Grid 2 Accent 1" w:semiHidden="0" w:uiPriority="68" w:unhideWhenUsed="0"/>
-    <w:lsdException w:name="Medium Grid 3 Accent 1" w:semiHidden="0" w:uiPriority="69" w:unhideWhenUsed="0"/>
-    <w:lsdException w:name="Dark List Accent 1" w:semiHidden="0" w:uiPriority="70" w:unhideWhenUsed="0"/>
-    <w:lsdException w:name="Colorful Shading Accent 1" w:semiHidden="0" w:uiPriority="71" w:unhideWhenUsed="0"/>
-    <w:lsdException w:name="Colorful List Accent 1" w:semiHidden="0" w:uiPriority="72" w:unhideWhenUsed="0"/>
-    <w:lsdException w:name="Colorful Grid Accent 1" w:semiHidden="0" w:uiPriority="73" w:unhideWhenUsed="0"/>
-    <w:lsdException w:name="Light Shading Accent 2" w:semiHidden="0" w:uiPriority="60" w:unhideWhenUsed="0"/>
-    <w:lsdException w:name="Light List Accent 2" w:semiHidden="0" w:uiPriority="61" w:unhideWhenUsed="0"/>
-    <w:lsdException w:name="Light Grid Accent 2" w:semiHidden="0" w:uiPriority="62" w:unhideWhenUsed="0"/>
-    <w:lsdException w:name="Medium Shading 1 Accent 2" w:semiHidden="0" w:uiPriority="63" w:unhideWhenUsed="0"/>
-    <w:lsdException w:name="Medium Shading 2 Accent 2" w:semiHidden="0" w:uiPriority="64" w:unhideWhenUsed="0"/>
-    <w:lsdException w:name="Medium List 1 Accent 2" w:semiHidden="0" w:uiPriority="65" w:unhideWhenUsed="0"/>
-    <w:lsdException w:name="Medium List 2 Accent 2" w:semiHidden="0" w:uiPriority="66" w:unhideWhenUsed="0"/>
-    <w:lsdException w:name="Medium Grid 1 Accent 2" w:semiHidden="0" w:uiPriority="67" w:unhideWhenUsed="0"/>
-    <w:lsdException w:name="Medium Grid 2 Accent 2" w:semiHidden="0" w:uiPriority="68" w:unhideWhenUsed="0"/>
-    <w:lsdException w:name="Medium Grid 3 Accent 2" w:semiHidden="0" w:uiPriority="69" w:unhideWhenUsed="0"/>
-    <w:lsdException w:name="Dark List Accent 2" w:semiHidden="0" w:uiPriority="70" w:unhideWhenUsed="0"/>
-    <w:lsdException w:name="Colorful Shading Accent 2" w:semiHidden="0" w:uiPriority="71" w:unhideWhenUsed="0"/>
-    <w:lsdException w:name="Colorful List Accent 2" w:semiHidden="0" w:uiPriority="72" w:unhideWhenUsed="0"/>
-    <w:lsdException w:name="Colorful Grid Accent 2" w:semiHidden="0" w:uiPriority="73" w:unhideWhenUsed="0"/>
-    <w:lsdException w:name="Light Shading Accent 3" w:semiHidden="0" w:uiPriority="60" w:unhideWhenUsed="0"/>
-    <w:lsdException w:name="Light List Accent 3" w:semiHidden="0" w:uiPriority="61" w:unhideWhenUsed="0"/>
-    <w:lsdException w:name="Light Grid Accent 3" w:semiHidden="0" w:uiPriority="62" w:unhideWhenUsed="0"/>
-    <w:lsdException w:name="Medium Shading 1 Accent 3" w:semiHidden="0" w:uiPriority="63" w:unhideWhenUsed="0"/>
-    <w:lsdException w:name="Medium Shading 2 Accent 3" w:semiHidden="0" w:uiPriority="64" w:unhideWhenUsed="0"/>
-    <w:lsdException w:name="Medium List 1 Accent 3" w:semiHidden="0" w:uiPriority="65" w:unhideWhenUsed="0"/>
-    <w:lsdException w:name="Medium List 2 Accent 3" w:semiHidden="0" w:uiPriority="66" w:unhideWhenUsed="0"/>
-    <w:lsdException w:name="Medium Grid 1 Accent 3" w:semiHidden="0" w:uiPriority="67" w:unhideWhenUsed="0"/>
-    <w:lsdException w:name="Medium Grid 2 Accent 3" w:semiHidden="0" w:uiPriority="68" w:unhideWhenUsed="0"/>
-    <w:lsdException w:name="Medium Grid 3 Accent 3" w:semiHidden="0" w:uiPriority="69" w:unhideWhenUsed="0"/>
-    <w:lsdException w:name="Dark List Accent 3" w:semiHidden="0" w:uiPriority="70" w:unhideWhenUsed="0"/>
-    <w:lsdException w:name="Colorful Shading Accent 3" w:semiHidden="0" w:uiPriority="71" w:unhideWhenUsed="0"/>
-    <w:lsdException w:name="Colorful List Accent 3" w:semiHidden="0" w:uiPriority="72" w:unhideWhenUsed="0"/>
-    <w:lsdException w:name="Colorful Grid Accent 3" w:semiHidden="0" w:uiPriority="73" w:unhideWhenUsed="0"/>
-    <w:lsdException w:name="Light Shading Accent 4" w:semiHidden="0" w:uiPriority="60" w:unhideWhenUsed="0"/>
-    <w:lsdException w:name="Light List Accent 4" w:semiHidden="0" w:uiPriority="61" w:unhideWhenUsed="0"/>
-    <w:lsdException w:name="Light Grid Accent 4" w:semiHidden="0" w:uiPriority="62" w:unhideWhenUsed="0"/>
-    <w:lsdException w:name="Medium Shading 1 Accent 4" w:semiHidden="0" w:uiPriority="63" w:unhideWhenUsed="0"/>
-    <w:lsdException w:name="Medium Shading 2 Accent 4" w:semiHidden="0" w:uiPriority="64" w:unhideWhenUsed="0"/>
-    <w:lsdException w:name="Medium List 1 Accent 4" w:semiHidden="0" w:uiPriority="65" w:unhideWhenUsed="0"/>
-    <w:lsdException w:name="Medium List 2 Accent 4" w:semiHidden="0" w:uiPriority="66" w:unhideWhenUsed="0"/>
-    <w:lsdException w:name="Medium Grid 1 Accent 4" w:semiHidden="0" w:uiPriority="67" w:unhideWhenUsed="0"/>
-    <w:lsdException w:name="Medium Grid 2 Accent 4" w:semiHidden="0" w:uiPriority="68" w:unhideWhenUsed="0"/>
-    <w:lsdException w:name="Medium Grid 3 Accent 4" w:semiHidden="0" w:uiPriority="69" w:unhideWhenUsed="0"/>
-    <w:lsdException w:name="Dark List Accent 4" w:semiHidden="0" w:uiPriority="70" w:unhideWhenUsed="0"/>
-    <w:lsdException w:name="Colorful Shading Accent 4" w:semiHidden="0" w:uiPriority="71" w:unhideWhenUsed="0"/>
-    <w:lsdException w:name="Colorful List Accent 4" w:semiHidden="0" w:uiPriority="72" w:unhideWhenUsed="0"/>
-    <w:lsdException w:name="Colorful Grid Accent 4" w:semiHidden="0" w:uiPriority="73" w:unhideWhenUsed="0"/>
-    <w:lsdException w:name="Light Shading Accent 5" w:semiHidden="0" w:uiPriority="60" w:unhideWhenUsed="0"/>
-    <w:lsdException w:name="Light List Accent 5" w:semiHidden="0" w:uiPriority="61" w:unhideWhenUsed="0"/>
-    <w:lsdException w:name="Light Grid Accent 5" w:semiHidden="0" w:uiPriority="62" w:unhideWhenUsed="0"/>
-    <w:lsdException w:name="Medium Shading 1 Accent 5" w:semiHidden="0" w:uiPriority="63" w:unhideWhenUsed="0"/>
-    <w:lsdException w:name="Medium Shading 2 Accent 5" w:semiHidden="0" w:uiPriority="64" w:unhideWhenUsed="0"/>
-    <w:lsdException w:name="Medium List 1 Accent 5" w:semiHidden="0" w:uiPriority="65" w:unhideWhenUsed="0"/>
-    <w:lsdException w:name="Medium List 2 Accent 5" w:semiHidden="0" w:uiPriority="66" w:unhideWhenUsed="0"/>
-    <w:lsdException w:name="Medium Grid 1 Accent 5" w:semiHidden="0" w:uiPriority="67" w:unhideWhenUsed="0"/>
-    <w:lsdException w:name="Medium Grid 2 Accent 5" w:semiHidden="0" w:uiPriority="68" w:unhideWhenUsed="0"/>
-    <w:lsdException w:name="Medium Grid 3 Accent 5" w:semiHidden="0" w:uiPriority="69" w:unhideWhenUsed="0"/>
-    <w:lsdException w:name="Dark List Accent 5" w:semiHidden="0" w:uiPriority="70" w:unhideWhenUsed="0"/>
-    <w:lsdException w:name="Colorful Shading Accent 5" w:semiHidden="0" w:uiPriority="71" w:unhideWhenUsed="0"/>
-    <w:lsdException w:name="Colorful List Accent 5" w:semiHidden="0" w:uiPriority="72" w:unhideWhenUsed="0"/>
-    <w:lsdException w:name="Colorful Grid Accent 5" w:semiHidden="0" w:uiPriority="73" w:unhideWhenUsed="0"/>
-    <w:lsdException w:name="Light Shading Accent 6" w:semiHidden="0" w:uiPriority="60" w:unhideWhenUsed="0"/>
-    <w:lsdException w:name="Light List Accent 6" w:semiHidden="0" w:uiPriority="61" w:unhideWhenUsed="0"/>
-    <w:lsdException w:name="Light Grid Accent 6" w:semiHidden="0" w:uiPriority="62" w:unhideWhenUsed="0"/>
-    <w:lsdException w:name="Medium Shading 1 Accent 6" w:semiHidden="0" w:uiPriority="63" w:unhideWhenUsed="0"/>
-    <w:lsdException w:name="Medium Shading 2 Accent 6" w:semiHidden="0" w:uiPriority="64" w:unhideWhenUsed="0"/>
-    <w:lsdException w:name="Medium List 1 Accent 6" w:semiHidden="0" w:uiPriority="65" w:unhideWhenUsed="0"/>
-    <w:lsdException w:name="Medium List 2 Accent 6" w:semiHidden="0" w:uiPriority="66" w:unhideWhenUsed="0"/>
-    <w:lsdException w:name="Medium Grid 1 Accent 6" w:semiHidden="0" w:uiPriority="67" w:unhideWhenUsed="0"/>
-    <w:lsdException w:name="Medium Grid 2 Accent 6" w:semiHidden="0" w:uiPriority="68" w:unhideWhenUsed="0"/>
-    <w:lsdException w:name="Medium Grid 3 Accent 6" w:semiHidden="0" w:uiPriority="69" w:unhideWhenUsed="0"/>
-    <w:lsdException w:name="Dark List Accent 6" w:semiHidden="0" w:uiPriority="70" w:unhideWhenUsed="0"/>
-    <w:lsdException w:name="Colorful Shading Accent 6" w:semiHidden="0" w:uiPriority="71" w:unhideWhenUsed="0"/>
-    <w:lsdException w:name="Colorful List Accent 6" w:semiHidden="0" w:uiPriority="72" w:unhideWhenUsed="0"/>
-    <w:lsdException w:name="Colorful Grid Accent 6" w:semiHidden="0" w:uiPriority="73" w:unhideWhenUsed="0"/>
-    <w:lsdException w:name="Subtle Emphasis" w:semiHidden="0" w:uiPriority="19" w:unhideWhenUsed="0" w:qFormat="1"/>
-    <w:lsdException w:name="Intense Emphasis" w:semiHidden="0" w:uiPriority="21" w:unhideWhenUsed="0" w:qFormat="1"/>
-    <w:lsdException w:name="Subtle Reference" w:semiHidden="0" w:uiPriority="31" w:unhideWhenUsed="0" w:qFormat="1"/>
-    <w:lsdException w:name="Intense Reference" w:semiHidden="0" w:uiPriority="32" w:unhideWhenUsed="0" w:qFormat="1"/>
-    <w:lsdException w:name="Book Title" w:semiHidden="0" w:uiPriority="33" w:unhideWhenUsed="0" w:qFormat="1"/>
-    <w:lsdException w:name="Bibliography" w:uiPriority="37"/>
-    <w:lsdException w:name="TOC Heading" w:uiPriority="39" w:qFormat="1"/>
-  </w:latentStyles>
-  <w:style w:type="paragraph" w:default="1" w:styleId="a">
-    <w:name w:val="Normal"/>
-    <w:qFormat/>
-    <w:pPr>
-      <w:widowControl w:val="0"/>
-      <w:jc w:val="both"/>
-    </w:pPr>
-  </w:style>
-  <w:style w:type="paragraph" w:styleId="2">
-    <w:name w:val="heading 2"/>
-    <w:basedOn w:val="a"/>
-    <w:next w:val="a"/>
-    <w:link w:val="2Char"/>
-    <w:uiPriority w:val="9"/>
-    <w:unhideWhenUsed/>
-    <w:qFormat/>
-    <w:rsid w:val="00B40CEC"/>
-    <w:pPr>
-      <w:keepNext/>
-      <w:keepLines/>
-      <w:spacing w:before="260" w:after="260" w:line="416" w:lineRule="auto"/>
-      <w:outlineLvl w:val="1"/>
-    </w:pPr>
-    <w:rPr>
-      <w:rFonts w:asciiTheme="majorHAnsi" w:eastAsiaTheme="majorEastAsia" w:hAnsiTheme="majorHAnsi" w:cstheme="majorBidi"/>
-      <w:b/>
-      <w:bCs/>
-      <w:sz w:val="32"/>
-      <w:szCs w:val="32"/>
-    </w:rPr>
-  </w:style>
-  <w:style w:type="paragraph" w:styleId="4">
-    <w:name w:val="heading 4"/>
-    <w:basedOn w:val="a"/>
-    <w:next w:val="a"/>
-    <w:link w:val="4Char"/>
-    <w:uiPriority w:val="9"/>
-    <w:semiHidden/>
-    <w:unhideWhenUsed/>
-    <w:qFormat/>
-    <w:rsid w:val="007F48D9"/>
-    <w:pPr>
-      <w:keepNext/>
-      <w:keepLines/>
-      <w:spacing w:before="280" w:after="290" w:line="376" w:lineRule="auto"/>
-      <w:outlineLvl w:val="3"/>
-    </w:pPr>
-    <w:rPr>
-      <w:rFonts w:asciiTheme="majorHAnsi" w:eastAsiaTheme="majorEastAsia" w:hAnsiTheme="majorHAnsi" w:cstheme="majorBidi"/>
-      <w:b/>
-      <w:bCs/>
-      <w:sz w:val="28"/>
-      <w:szCs w:val="28"/>
-    </w:rPr>
-  </w:style>
-  <w:style w:type="character" w:default="1" w:styleId="a0">
-    <w:name w:val="Default Paragraph Font"/>
-    <w:uiPriority w:val="1"/>
-    <w:semiHidden/>
-    <w:unhideWhenUsed/>
-  </w:style>
-  <w:style w:type="table" w:default="1" w:styleId="a1">
-    <w:name w:val="Normal Table"/>
-    <w:uiPriority w:val="99"/>
-    <w:semiHidden/>
-    <w:unhideWhenUsed/>
-    <w:tblPr>
-      <w:tblInd w:w="0" w:type="dxa"/>
-      <w:tblCellMar>
-        <w:top w:w="0" w:type="dxa"/>
-        <w:left w:w="108" w:type="dxa"/>
-        <w:bottom w:w="0" w:type="dxa"/>
-        <w:right w:w="108" w:type="dxa"/>
-      </w:tblCellMar>
-    </w:tblPr>
-  </w:style>
-  <w:style w:type="numbering" w:default="1" w:styleId="a2">
-    <w:name w:val="No List"/>
-    <w:uiPriority w:val="99"/>
-    <w:semiHidden/>
-    <w:unhideWhenUsed/>
-  </w:style>
-  <w:style w:type="character" w:customStyle="1" w:styleId="2Char">
-    <w:name w:val="标题 2 Char"/>
-    <w:basedOn w:val="a0"/>
-    <w:link w:val="2"/>
-    <w:uiPriority w:val="9"/>
-    <w:rsid w:val="00B40CEC"/>
-    <w:rPr>
-      <w:rFonts w:asciiTheme="majorHAnsi" w:eastAsiaTheme="majorEastAsia" w:hAnsiTheme="majorHAnsi" w:cstheme="majorBidi"/>
-      <w:b/>
-      <w:bCs/>
-      <w:sz w:val="32"/>
-      <w:szCs w:val="32"/>
-    </w:rPr>
-  </w:style>
-  <w:style w:type="paragraph" w:styleId="a3">
-    <w:name w:val="List Paragraph"/>
-    <w:basedOn w:val="a"/>
-    <w:uiPriority w:val="34"/>
-    <w:qFormat/>
-    <w:rsid w:val="00B40CEC"/>
-    <w:pPr>
-      <w:ind w:firstLineChars="200" w:firstLine="420"/>
-    </w:pPr>
-  </w:style>
-  <w:style w:type="character" w:customStyle="1" w:styleId="4Char">
-    <w:name w:val="标题 4 Char"/>
-    <w:basedOn w:val="a0"/>
-    <w:link w:val="4"/>
-    <w:uiPriority w:val="9"/>
-    <w:semiHidden/>
-    <w:rsid w:val="007F48D9"/>
-    <w:rPr>
-      <w:rFonts w:asciiTheme="majorHAnsi" w:eastAsiaTheme="majorEastAsia" w:hAnsiTheme="majorHAnsi" w:cstheme="majorBidi"/>
-      <w:b/>
-      <w:bCs/>
-      <w:sz w:val="28"/>
-      <w:szCs w:val="28"/>
-    </w:rPr>
-  </w:style>
-  <w:style w:type="paragraph" w:styleId="a4">
-    <w:name w:val="Normal (Web)"/>
-    <w:basedOn w:val="a"/>
-    <w:uiPriority w:val="99"/>
-    <w:unhideWhenUsed/>
-    <w:rsid w:val="007F48D9"/>
-    <w:pPr>
-      <w:widowControl/>
-      <w:spacing w:before="100" w:beforeAutospacing="1" w:after="100" w:afterAutospacing="1"/>
-      <w:jc w:val="left"/>
-    </w:pPr>
-    <w:rPr>
-      <w:rFonts w:ascii="宋体" w:eastAsia="宋体" w:hAnsi="宋体" w:cs="宋体"/>
-      <w:kern w:val="0"/>
-      <w:sz w:val="24"/>
-      <w:szCs w:val="24"/>
-    </w:rPr>
-  </w:style>
-  <w:style w:type="character" w:styleId="a5">
-    <w:name w:val="Hyperlink"/>
-    <w:basedOn w:val="a0"/>
-    <w:uiPriority w:val="99"/>
-    <w:unhideWhenUsed/>
-    <w:rsid w:val="004F0543"/>
-    <w:rPr>
-      <w:color w:val="0563C1" w:themeColor="hyperlink"/>
-      <w:u w:val="single"/>
-    </w:rPr>
-  </w:style>
-  <w:style w:type="table" w:styleId="a6">
-    <w:name w:val="Table Grid"/>
-    <w:basedOn w:val="a1"/>
-    <w:uiPriority w:val="39"/>
-    <w:rsid w:val="008910E4"/>
-    <w:tblPr>
-      <w:tblInd w:w="0" w:type="dxa"/>
-      <w:tblBorders>
-        <w:top w:val="single" w:sz="4" w:space="0" w:color="auto"/>
-        <w:left w:val="single" w:sz="4" w:space="0" w:color="auto"/>
-        <w:bottom w:val="single" w:sz="4" w:space="0" w:color="auto"/>
-        <w:right w:val="single" w:sz="4" w:space="0" w:color="auto"/>
-        <w:insideH w:val="single" w:sz="4" w:space="0" w:color="auto"/>
-        <w:insideV w:val="single" w:sz="4" w:space="0" w:color="auto"/>
-      </w:tblBorders>
-      <w:tblCellMar>
-        <w:top w:w="0" w:type="dxa"/>
-        <w:left w:w="108" w:type="dxa"/>
-        <w:bottom w:w="0" w:type="dxa"/>
-        <w:right w:w="108" w:type="dxa"/>
-      </w:tblCellMar>
-    </w:tblPr>
-  </w:style>
-  <w:style w:type="paragraph" w:styleId="a7">
-    <w:name w:val="footnote text"/>
-    <w:basedOn w:val="a"/>
-    <w:link w:val="Char"/>
-    <w:uiPriority w:val="99"/>
-    <w:semiHidden/>
-    <w:unhideWhenUsed/>
-    <w:rsid w:val="009C1E33"/>
-    <w:pPr>
-      <w:snapToGrid w:val="0"/>
-      <w:jc w:val="left"/>
-    </w:pPr>
-    <w:rPr>
-      <w:sz w:val="18"/>
-      <w:szCs w:val="18"/>
-    </w:rPr>
-  </w:style>
-  <w:style w:type="character" w:customStyle="1" w:styleId="Char">
-    <w:name w:val="脚注文本 Char"/>
-    <w:basedOn w:val="a0"/>
-    <w:link w:val="a7"/>
-    <w:uiPriority w:val="99"/>
-    <w:semiHidden/>
-    <w:rsid w:val="009C1E33"/>
-    <w:rPr>
-      <w:sz w:val="18"/>
-      <w:szCs w:val="18"/>
-    </w:rPr>
-  </w:style>
-  <w:style w:type="character" w:styleId="a8">
-    <w:name w:val="footnote reference"/>
-    <w:basedOn w:val="a0"/>
-    <w:uiPriority w:val="99"/>
-    <w:semiHidden/>
-    <w:unhideWhenUsed/>
-    <w:rsid w:val="009C1E33"/>
-    <w:rPr>
-      <w:vertAlign w:val="superscript"/>
-    </w:rPr>
-  </w:style>
-  <w:style w:type="paragraph" w:styleId="a9">
-    <w:name w:val="header"/>
-    <w:basedOn w:val="a"/>
-    <w:link w:val="Char0"/>
-    <w:uiPriority w:val="99"/>
-    <w:unhideWhenUsed/>
-    <w:rsid w:val="002B074D"/>
-    <w:pPr>
-      <w:pBdr>
-        <w:bottom w:val="single" w:sz="6" w:space="1" w:color="auto"/>
-      </w:pBdr>
-      <w:tabs>
-        <w:tab w:val="center" w:pos="4153"/>
-        <w:tab w:val="right" w:pos="8306"/>
-      </w:tabs>
-      <w:snapToGrid w:val="0"/>
-      <w:jc w:val="center"/>
-    </w:pPr>
-    <w:rPr>
-      <w:sz w:val="18"/>
-      <w:szCs w:val="18"/>
-    </w:rPr>
-  </w:style>
-  <w:style w:type="character" w:customStyle="1" w:styleId="Char0">
-    <w:name w:val="页眉 Char"/>
-    <w:basedOn w:val="a0"/>
-    <w:link w:val="a9"/>
-    <w:uiPriority w:val="99"/>
-    <w:rsid w:val="002B074D"/>
-    <w:rPr>
-      <w:sz w:val="18"/>
-      <w:szCs w:val="18"/>
-    </w:rPr>
-  </w:style>
-  <w:style w:type="paragraph" w:styleId="aa">
-    <w:name w:val="footer"/>
-    <w:basedOn w:val="a"/>
-    <w:link w:val="Char1"/>
-    <w:uiPriority w:val="99"/>
-    <w:unhideWhenUsed/>
-    <w:rsid w:val="002B074D"/>
-    <w:pPr>
-      <w:tabs>
-        <w:tab w:val="center" w:pos="4153"/>
-        <w:tab w:val="right" w:pos="8306"/>
-      </w:tabs>
-      <w:snapToGrid w:val="0"/>
-      <w:jc w:val="left"/>
-    </w:pPr>
-    <w:rPr>
-      <w:sz w:val="18"/>
-      <w:szCs w:val="18"/>
-    </w:rPr>
-  </w:style>
-  <w:style w:type="character" w:customStyle="1" w:styleId="Char1">
-    <w:name w:val="页脚 Char"/>
-    <w:basedOn w:val="a0"/>
-    <w:link w:val="aa"/>
-    <w:uiPriority w:val="99"/>
-    <w:rsid w:val="002B074D"/>
-    <w:rPr>
-      <w:sz w:val="18"/>
-      <w:szCs w:val="18"/>
-    </w:rPr>
-  </w:style>
-  <w:style w:type="paragraph" w:styleId="ab">
-    <w:name w:val="Balloon Text"/>
-    <w:basedOn w:val="a"/>
-    <w:link w:val="Char2"/>
-    <w:uiPriority w:val="99"/>
-    <w:semiHidden/>
-    <w:unhideWhenUsed/>
-    <w:rsid w:val="002B074D"/>
-    <w:rPr>
-      <w:sz w:val="18"/>
-      <w:szCs w:val="18"/>
-    </w:rPr>
-  </w:style>
-  <w:style w:type="character" w:customStyle="1" w:styleId="Char2">
-    <w:name w:val="批注框文本 Char"/>
-    <w:basedOn w:val="a0"/>
-    <w:link w:val="ab"/>
+    <w:link w:val="ae"/>
     <w:uiPriority w:val="99"/>
     <w:semiHidden/>
     <w:rsid w:val="002B074D"/>
@@ -7302,7 +6979,7 @@
   <a:extraClrSchemeLst/>
   <a:extLst>
     <a:ext uri="{05A4C25C-085E-4340-85A3-A5531E510DB2}">
-      <thm15:themeFamily xmlns="" xmlns:thm15="http://schemas.microsoft.com/office/thememl/2012/main" name="Office Theme" id="{62F939B6-93AF-4DB8-9C6B-D6C7DFDC589F}" vid="{4A3C46E8-61CC-4603-A589-7422A47A8E4A}"/>
+      <thm15:themeFamily xmlns:thm15="http://schemas.microsoft.com/office/thememl/2012/main" name="Office Theme" id="{62F939B6-93AF-4DB8-9C6B-D6C7DFDC589F}" vid="{4A3C46E8-61CC-4603-A589-7422A47A8E4A}"/>
     </a:ext>
   </a:extLst>
 </a:theme>
@@ -7313,7 +6990,7 @@
 </file>
 
 <file path=customXml/itemProps1.xml><?xml version="1.0" encoding="utf-8"?>
-<ds:datastoreItem xmlns:ds="http://schemas.openxmlformats.org/officeDocument/2006/customXml" ds:itemID="{C6D78850-4C5C-4D8D-8DC5-D30FEE8557ED}">
+<ds:datastoreItem xmlns:ds="http://schemas.openxmlformats.org/officeDocument/2006/customXml" ds:itemID="{43B869DC-41CC-40DB-8DB0-EFD127E14DAA}">
   <ds:schemaRefs>
     <ds:schemaRef ds:uri="http://schemas.openxmlformats.org/officeDocument/2006/bibliography"/>
   </ds:schemaRefs>

</xml_diff>